<commit_message>
Labs 4 and 5
</commit_message>
<xml_diff>
--- a/Lab4/LAB_4_Math_with_Python.docx
+++ b/Lab4/LAB_4_Math_with_Python.docx
@@ -134,6 +134,44 @@
         <w:pStyle w:val="NoSpacing"/>
         <w:rPr>
           <w:rFonts w:ascii="Times New Roman" w:hAnsi="Times New Roman"/>
+          <w:b/>
+          <w:bCs/>
+          <w:sz w:val="24"/>
+        </w:rPr>
+      </w:pPr>
+      <w:r>
+        <w:rPr>
+          <w:rFonts w:ascii="Times New Roman" w:hAnsi="Times New Roman"/>
+          <w:b/>
+          <w:bCs/>
+          <w:sz w:val="24"/>
+        </w:rPr>
+        <w:t xml:space="preserve">Late Explanation - </w:t>
+      </w:r>
+      <w:r>
+        <w:rPr>
+          <w:rFonts w:ascii="Times New Roman" w:hAnsi="Times New Roman"/>
+          <w:b/>
+          <w:bCs/>
+          <w:sz w:val="24"/>
+        </w:rPr>
+        <w:t>I got caught up with the Hackathon and thought our labs could be turned in before the next lab, not the day before. Here is my Word document and code for Lab 4.</w:t>
+      </w:r>
+    </w:p>
+    <w:p>
+      <w:pPr>
+        <w:pStyle w:val="NoSpacing"/>
+        <w:rPr>
+          <w:rFonts w:ascii="Times New Roman" w:hAnsi="Times New Roman"/>
+          <w:sz w:val="24"/>
+        </w:rPr>
+      </w:pPr>
+    </w:p>
+    <w:p>
+      <w:pPr>
+        <w:pStyle w:val="NoSpacing"/>
+        <w:rPr>
+          <w:rFonts w:ascii="Times New Roman" w:hAnsi="Times New Roman"/>
           <w:sz w:val="24"/>
         </w:rPr>
       </w:pPr>
@@ -158,23 +196,7 @@
           <w:rFonts w:ascii="Times New Roman" w:hAnsi="Times New Roman"/>
           <w:sz w:val="24"/>
         </w:rPr>
-        <w:t xml:space="preserve">. However, unlike those programs, Python and </w:t>
-      </w:r>
-      <w:proofErr w:type="gramStart"/>
-      <w:r>
-        <w:rPr>
-          <w:rFonts w:ascii="Times New Roman" w:hAnsi="Times New Roman"/>
-          <w:sz w:val="24"/>
-        </w:rPr>
-        <w:t>it's</w:t>
-      </w:r>
-      <w:proofErr w:type="gramEnd"/>
-      <w:r>
-        <w:rPr>
-          <w:rFonts w:ascii="Times New Roman" w:hAnsi="Times New Roman"/>
-          <w:sz w:val="24"/>
-        </w:rPr>
-        <w:t xml:space="preserve"> libraries are free. Python + </w:t>
+        <w:t xml:space="preserve">. However, unlike those programs, Python and it's libraries are free. Python + </w:t>
       </w:r>
       <w:proofErr w:type="spellStart"/>
       <w:r>
@@ -219,23 +241,7 @@
           <w:rFonts w:ascii="Times New Roman" w:hAnsi="Times New Roman"/>
           <w:sz w:val="24"/>
         </w:rPr>
-        <w:t xml:space="preserve">What are the </w:t>
-      </w:r>
-      <w:proofErr w:type="gramStart"/>
-      <w:r>
-        <w:rPr>
-          <w:rFonts w:ascii="Times New Roman" w:hAnsi="Times New Roman"/>
-          <w:sz w:val="24"/>
-        </w:rPr>
-        <w:t>built in</w:t>
-      </w:r>
-      <w:proofErr w:type="gramEnd"/>
-      <w:r>
-        <w:rPr>
-          <w:rFonts w:ascii="Times New Roman" w:hAnsi="Times New Roman"/>
-          <w:sz w:val="24"/>
-        </w:rPr>
-        <w:t xml:space="preserve"> math operators that you've seen already? Type in the following lines of code in the interactive prompt and explain what each of these symbols do in python.</w:t>
+        <w:t>What are the built in math operators that you've seen already? Type in the following lines of code in the interactive prompt and explain what each of these symbols do in python.</w:t>
       </w:r>
     </w:p>
     <w:p>
@@ -288,14 +294,7 @@
         <w:rPr>
           <w:rFonts w:ascii="Consolas" w:hAnsi="Consolas"/>
         </w:rPr>
-        <w:t>&gt;&gt;&gt; 2**</w:t>
-      </w:r>
-      <w:proofErr w:type="gramStart"/>
-      <w:r>
-        <w:rPr>
-          <w:rFonts w:ascii="Consolas" w:hAnsi="Consolas"/>
-        </w:rPr>
-        <w:t>10;</w:t>
+        <w:t>&gt;&gt;&gt; 2**10;</w:t>
       </w:r>
       <w:r>
         <w:rPr>
@@ -309,16 +308,7 @@
           <w:b/>
           <w:bCs/>
         </w:rPr>
-        <w:t>#</w:t>
-      </w:r>
-      <w:proofErr w:type="gramEnd"/>
-      <w:r>
-        <w:rPr>
-          <w:rFonts w:ascii="Consolas" w:hAnsi="Consolas"/>
-          <w:b/>
-          <w:bCs/>
-        </w:rPr>
-        <w:t xml:space="preserve"> The ** operator is for exponentials. This is 2 to the power of 10</w:t>
+        <w:t># The ** operator is for exponentials. This is 2 to the power of 10</w:t>
       </w:r>
     </w:p>
     <w:p>
@@ -341,14 +331,7 @@
           <w:rFonts w:ascii="Consolas" w:hAnsi="Consolas"/>
         </w:rPr>
         <w:tab/>
-        <w:t>&gt;&gt;&gt; 100/</w:t>
-      </w:r>
-      <w:proofErr w:type="gramStart"/>
-      <w:r>
-        <w:rPr>
-          <w:rFonts w:ascii="Consolas" w:hAnsi="Consolas"/>
-        </w:rPr>
-        <w:t>3;</w:t>
+        <w:t>&gt;&gt;&gt; 100/3;</w:t>
       </w:r>
       <w:r>
         <w:rPr>
@@ -362,16 +345,7 @@
           <w:b/>
           <w:bCs/>
         </w:rPr>
-        <w:t>#</w:t>
-      </w:r>
-      <w:proofErr w:type="gramEnd"/>
-      <w:r>
-        <w:rPr>
-          <w:rFonts w:ascii="Consolas" w:hAnsi="Consolas"/>
-          <w:b/>
-          <w:bCs/>
-        </w:rPr>
-        <w:t xml:space="preserve"> Normal division, will return a float</w:t>
+        <w:t># Normal division, will return a float</w:t>
       </w:r>
     </w:p>
     <w:p>
@@ -431,14 +405,7 @@
           <w:rFonts w:ascii="Consolas" w:hAnsi="Consolas"/>
         </w:rPr>
         <w:tab/>
-        <w:t>&gt;&gt;&gt; 100%</w:t>
-      </w:r>
-      <w:proofErr w:type="gramStart"/>
-      <w:r>
-        <w:rPr>
-          <w:rFonts w:ascii="Consolas" w:hAnsi="Consolas"/>
-        </w:rPr>
-        <w:t>3;</w:t>
+        <w:t>&gt;&gt;&gt; 100%3;</w:t>
       </w:r>
       <w:r>
         <w:rPr>
@@ -452,16 +419,7 @@
           <w:b/>
           <w:bCs/>
         </w:rPr>
-        <w:t>#</w:t>
-      </w:r>
-      <w:proofErr w:type="gramEnd"/>
-      <w:r>
-        <w:rPr>
-          <w:rFonts w:ascii="Consolas" w:hAnsi="Consolas"/>
-          <w:b/>
-          <w:bCs/>
-        </w:rPr>
-        <w:t xml:space="preserve"> Modulus operation, will return the remaining whole number after dividing the first number by the last </w:t>
+        <w:t xml:space="preserve"># Modulus operation, will return the remaining whole number after dividing the first number by the last </w:t>
       </w:r>
     </w:p>
     <w:p>
@@ -530,16 +488,8 @@
         <w:rPr>
           <w:rFonts w:ascii="Consolas" w:hAnsi="Consolas"/>
         </w:rPr>
-        <w:t xml:space="preserve">date = </w:t>
-      </w:r>
-      <w:proofErr w:type="gramStart"/>
-      <w:r>
-        <w:rPr>
-          <w:rFonts w:ascii="Consolas" w:hAnsi="Consolas"/>
-        </w:rPr>
-        <w:t>16;</w:t>
-      </w:r>
-      <w:proofErr w:type="gramEnd"/>
+        <w:t>date = 16;</w:t>
+      </w:r>
     </w:p>
     <w:p>
       <w:pPr>
@@ -549,19 +499,11 @@
           <w:rFonts w:ascii="Consolas" w:hAnsi="Consolas"/>
         </w:rPr>
       </w:pPr>
-      <w:proofErr w:type="gramStart"/>
-      <w:r>
-        <w:rPr>
-          <w:rFonts w:ascii="Consolas" w:hAnsi="Consolas"/>
-        </w:rPr>
-        <w:t>print(</w:t>
-      </w:r>
-      <w:proofErr w:type="gramEnd"/>
-      <w:r>
-        <w:rPr>
-          <w:rFonts w:ascii="Consolas" w:hAnsi="Consolas"/>
-        </w:rPr>
-        <w:t>"Today is June", date);</w:t>
+      <w:r>
+        <w:rPr>
+          <w:rFonts w:ascii="Consolas" w:hAnsi="Consolas"/>
+        </w:rPr>
+        <w:t>print("Today is June", date);</w:t>
       </w:r>
     </w:p>
     <w:p>
@@ -576,16 +518,8 @@
         <w:rPr>
           <w:rFonts w:ascii="Consolas" w:hAnsi="Consolas"/>
         </w:rPr>
-        <w:t>date +=</w:t>
-      </w:r>
-      <w:proofErr w:type="gramStart"/>
-      <w:r>
-        <w:rPr>
-          <w:rFonts w:ascii="Consolas" w:hAnsi="Consolas"/>
-        </w:rPr>
-        <w:t>1;</w:t>
-      </w:r>
-      <w:proofErr w:type="gramEnd"/>
+        <w:t>date +=1;</w:t>
+      </w:r>
     </w:p>
     <w:p>
       <w:pPr>
@@ -595,19 +529,11 @@
           <w:rFonts w:ascii="Consolas" w:hAnsi="Consolas"/>
         </w:rPr>
       </w:pPr>
-      <w:proofErr w:type="gramStart"/>
-      <w:r>
-        <w:rPr>
-          <w:rFonts w:ascii="Consolas" w:hAnsi="Consolas"/>
-        </w:rPr>
-        <w:t>print(</w:t>
-      </w:r>
-      <w:proofErr w:type="gramEnd"/>
-      <w:r>
-        <w:rPr>
-          <w:rFonts w:ascii="Consolas" w:hAnsi="Consolas"/>
-        </w:rPr>
-        <w:t>"Tomorrow is June", date);</w:t>
+      <w:r>
+        <w:rPr>
+          <w:rFonts w:ascii="Consolas" w:hAnsi="Consolas"/>
+        </w:rPr>
+        <w:t>print("Tomorrow is June", date);</w:t>
       </w:r>
     </w:p>
     <w:p>
@@ -631,16 +557,8 @@
         <w:rPr>
           <w:rFonts w:ascii="Consolas" w:hAnsi="Consolas"/>
         </w:rPr>
-        <w:t xml:space="preserve">weight = </w:t>
-      </w:r>
-      <w:proofErr w:type="gramStart"/>
-      <w:r>
-        <w:rPr>
-          <w:rFonts w:ascii="Consolas" w:hAnsi="Consolas"/>
-        </w:rPr>
-        <w:t>30;</w:t>
-      </w:r>
-      <w:proofErr w:type="gramEnd"/>
+        <w:t>weight = 30;</w:t>
+      </w:r>
     </w:p>
     <w:p>
       <w:pPr>
@@ -650,19 +568,11 @@
           <w:rFonts w:ascii="Consolas" w:hAnsi="Consolas"/>
         </w:rPr>
       </w:pPr>
-      <w:proofErr w:type="gramStart"/>
-      <w:r>
-        <w:rPr>
-          <w:rFonts w:ascii="Consolas" w:hAnsi="Consolas"/>
-        </w:rPr>
-        <w:t>print(</w:t>
-      </w:r>
-      <w:proofErr w:type="gramEnd"/>
-      <w:r>
-        <w:rPr>
-          <w:rFonts w:ascii="Consolas" w:hAnsi="Consolas"/>
-        </w:rPr>
-        <w:t>"My dog weighs", weight, "pounds on earth.");</w:t>
+      <w:r>
+        <w:rPr>
+          <w:rFonts w:ascii="Consolas" w:hAnsi="Consolas"/>
+        </w:rPr>
+        <w:t>print("My dog weighs", weight, "pounds on earth.");</w:t>
       </w:r>
     </w:p>
     <w:p>
@@ -677,16 +587,8 @@
         <w:rPr>
           <w:rFonts w:ascii="Consolas" w:hAnsi="Consolas"/>
         </w:rPr>
-        <w:t xml:space="preserve">weight /= </w:t>
-      </w:r>
-      <w:proofErr w:type="gramStart"/>
-      <w:r>
-        <w:rPr>
-          <w:rFonts w:ascii="Consolas" w:hAnsi="Consolas"/>
-        </w:rPr>
-        <w:t>6;</w:t>
-      </w:r>
-      <w:proofErr w:type="gramEnd"/>
+        <w:t>weight /= 6;</w:t>
+      </w:r>
     </w:p>
     <w:p>
       <w:pPr>
@@ -696,19 +598,11 @@
           <w:rFonts w:ascii="Consolas" w:hAnsi="Consolas"/>
         </w:rPr>
       </w:pPr>
-      <w:proofErr w:type="gramStart"/>
-      <w:r>
-        <w:rPr>
-          <w:rFonts w:ascii="Consolas" w:hAnsi="Consolas"/>
-        </w:rPr>
-        <w:t>print(</w:t>
-      </w:r>
-      <w:proofErr w:type="gramEnd"/>
-      <w:r>
-        <w:rPr>
-          <w:rFonts w:ascii="Consolas" w:hAnsi="Consolas"/>
-        </w:rPr>
-        <w:t>"My dog weights", weight, "pounds on the moon.");</w:t>
+      <w:r>
+        <w:rPr>
+          <w:rFonts w:ascii="Consolas" w:hAnsi="Consolas"/>
+        </w:rPr>
+        <w:t>print("My dog weights", weight, "pounds on the moon.");</w:t>
       </w:r>
     </w:p>
     <w:p>
@@ -792,6 +686,7 @@
           <w:rFonts w:ascii="Times New Roman" w:hAnsi="Times New Roman"/>
           <w:sz w:val="24"/>
         </w:rPr>
+        <w:lastRenderedPageBreak/>
         <w:t>import the math module in your interpreter:</w:t>
       </w:r>
       <w:r>
@@ -820,16 +715,8 @@
           <w:rFonts w:ascii="Consolas" w:hAnsi="Consolas"/>
         </w:rPr>
         <w:tab/>
-        <w:t xml:space="preserve">&gt;&gt;&gt; import </w:t>
-      </w:r>
-      <w:proofErr w:type="gramStart"/>
-      <w:r>
-        <w:rPr>
-          <w:rFonts w:ascii="Consolas" w:hAnsi="Consolas"/>
-        </w:rPr>
-        <w:t>math;</w:t>
-      </w:r>
-      <w:proofErr w:type="gramEnd"/>
+        <w:t>&gt;&gt;&gt; import math;</w:t>
+      </w:r>
     </w:p>
     <w:p>
       <w:pPr>
@@ -866,9 +753,68 @@
         <w:rPr>
           <w:rFonts w:ascii="Times New Roman" w:hAnsi="Times New Roman"/>
         </w:rPr>
-        <w:lastRenderedPageBreak/>
         <w:br/>
       </w:r>
+      <w:r>
+        <w:rPr>
+          <w:rFonts w:ascii="Consolas" w:hAnsi="Consolas"/>
+        </w:rPr>
+        <w:tab/>
+        <w:t xml:space="preserve">&gt;&gt;&gt; print("The value of e is", </w:t>
+      </w:r>
+      <w:proofErr w:type="spellStart"/>
+      <w:r>
+        <w:rPr>
+          <w:rFonts w:ascii="Consolas" w:hAnsi="Consolas"/>
+        </w:rPr>
+        <w:t>math.e</w:t>
+      </w:r>
+      <w:proofErr w:type="spellEnd"/>
+      <w:r>
+        <w:rPr>
+          <w:rFonts w:ascii="Consolas" w:hAnsi="Consolas"/>
+        </w:rPr>
+        <w:t>);</w:t>
+      </w:r>
+    </w:p>
+    <w:p>
+      <w:pPr>
+        <w:pStyle w:val="NoSpacing"/>
+        <w:ind w:left="1440"/>
+        <w:rPr>
+          <w:rFonts w:ascii="Consolas" w:hAnsi="Consolas"/>
+        </w:rPr>
+      </w:pPr>
+      <w:r>
+        <w:rPr>
+          <w:rFonts w:ascii="Consolas" w:hAnsi="Consolas"/>
+        </w:rPr>
+        <w:tab/>
+        <w:t>&gt;&gt;&gt; math.log(</w:t>
+      </w:r>
+      <w:proofErr w:type="spellStart"/>
+      <w:r>
+        <w:rPr>
+          <w:rFonts w:ascii="Consolas" w:hAnsi="Consolas"/>
+        </w:rPr>
+        <w:t>math.exp</w:t>
+      </w:r>
+      <w:proofErr w:type="spellEnd"/>
+      <w:r>
+        <w:rPr>
+          <w:rFonts w:ascii="Consolas" w:hAnsi="Consolas"/>
+        </w:rPr>
+        <w:t>(2));</w:t>
+      </w:r>
+    </w:p>
+    <w:p>
+      <w:pPr>
+        <w:pStyle w:val="NoSpacing"/>
+        <w:ind w:left="1440"/>
+        <w:rPr>
+          <w:rFonts w:ascii="Consolas" w:hAnsi="Consolas"/>
+        </w:rPr>
+      </w:pPr>
       <w:r>
         <w:rPr>
           <w:rFonts w:ascii="Consolas" w:hAnsi="Consolas"/>
@@ -876,57 +822,12 @@
         <w:tab/>
         <w:t xml:space="preserve">&gt;&gt;&gt; </w:t>
       </w:r>
-      <w:proofErr w:type="gramStart"/>
-      <w:r>
-        <w:rPr>
-          <w:rFonts w:ascii="Consolas" w:hAnsi="Consolas"/>
-        </w:rPr>
-        <w:t>print(</w:t>
-      </w:r>
-      <w:proofErr w:type="gramEnd"/>
-      <w:r>
-        <w:rPr>
-          <w:rFonts w:ascii="Consolas" w:hAnsi="Consolas"/>
-        </w:rPr>
-        <w:t xml:space="preserve">"The value of e is", </w:t>
-      </w:r>
-      <w:proofErr w:type="spellStart"/>
-      <w:r>
-        <w:rPr>
-          <w:rFonts w:ascii="Consolas" w:hAnsi="Consolas"/>
-        </w:rPr>
-        <w:t>math.e</w:t>
-      </w:r>
-      <w:proofErr w:type="spellEnd"/>
-      <w:r>
-        <w:rPr>
-          <w:rFonts w:ascii="Consolas" w:hAnsi="Consolas"/>
-        </w:rPr>
-        <w:t>);</w:t>
-      </w:r>
-    </w:p>
-    <w:p>
-      <w:pPr>
-        <w:pStyle w:val="NoSpacing"/>
-        <w:ind w:left="1440"/>
-        <w:rPr>
-          <w:rFonts w:ascii="Consolas" w:hAnsi="Consolas"/>
-        </w:rPr>
-      </w:pPr>
-      <w:r>
-        <w:rPr>
-          <w:rFonts w:ascii="Consolas" w:hAnsi="Consolas"/>
-        </w:rPr>
-        <w:tab/>
-        <w:t>&gt;&gt;&gt; math.log(</w:t>
-      </w:r>
-      <w:proofErr w:type="spellStart"/>
-      <w:proofErr w:type="gramStart"/>
-      <w:r>
-        <w:rPr>
-          <w:rFonts w:ascii="Consolas" w:hAnsi="Consolas"/>
-        </w:rPr>
-        <w:t>math.exp</w:t>
+      <w:proofErr w:type="spellStart"/>
+      <w:r>
+        <w:rPr>
+          <w:rFonts w:ascii="Consolas" w:hAnsi="Consolas"/>
+        </w:rPr>
+        <w:t>math.sin</w:t>
       </w:r>
       <w:proofErr w:type="spellEnd"/>
       <w:r>
@@ -935,12 +836,19 @@
         </w:rPr>
         <w:t>(</w:t>
       </w:r>
-      <w:proofErr w:type="gramEnd"/>
-      <w:r>
-        <w:rPr>
-          <w:rFonts w:ascii="Consolas" w:hAnsi="Consolas"/>
-        </w:rPr>
-        <w:t>2));</w:t>
+      <w:proofErr w:type="spellStart"/>
+      <w:r>
+        <w:rPr>
+          <w:rFonts w:ascii="Consolas" w:hAnsi="Consolas"/>
+        </w:rPr>
+        <w:t>math.pi</w:t>
+      </w:r>
+      <w:proofErr w:type="spellEnd"/>
+      <w:r>
+        <w:rPr>
+          <w:rFonts w:ascii="Consolas" w:hAnsi="Consolas"/>
+        </w:rPr>
+        <w:t>/2);</w:t>
       </w:r>
     </w:p>
     <w:p>
@@ -984,62 +892,8 @@
         <w:rPr>
           <w:rFonts w:ascii="Consolas" w:hAnsi="Consolas"/>
         </w:rPr>
-        <w:t>/2</w:t>
-      </w:r>
-      <w:proofErr w:type="gramStart"/>
-      <w:r>
-        <w:rPr>
-          <w:rFonts w:ascii="Consolas" w:hAnsi="Consolas"/>
-        </w:rPr>
         <w:t>);</w:t>
       </w:r>
-      <w:proofErr w:type="gramEnd"/>
-    </w:p>
-    <w:p>
-      <w:pPr>
-        <w:pStyle w:val="NoSpacing"/>
-        <w:ind w:left="1440"/>
-        <w:rPr>
-          <w:rFonts w:ascii="Consolas" w:hAnsi="Consolas"/>
-        </w:rPr>
-      </w:pPr>
-      <w:r>
-        <w:rPr>
-          <w:rFonts w:ascii="Consolas" w:hAnsi="Consolas"/>
-        </w:rPr>
-        <w:tab/>
-        <w:t xml:space="preserve">&gt;&gt;&gt; </w:t>
-      </w:r>
-      <w:proofErr w:type="spellStart"/>
-      <w:r>
-        <w:rPr>
-          <w:rFonts w:ascii="Consolas" w:hAnsi="Consolas"/>
-        </w:rPr>
-        <w:t>math.sin</w:t>
-      </w:r>
-      <w:proofErr w:type="spellEnd"/>
-      <w:r>
-        <w:rPr>
-          <w:rFonts w:ascii="Consolas" w:hAnsi="Consolas"/>
-        </w:rPr>
-        <w:t>(</w:t>
-      </w:r>
-      <w:proofErr w:type="spellStart"/>
-      <w:r>
-        <w:rPr>
-          <w:rFonts w:ascii="Consolas" w:hAnsi="Consolas"/>
-        </w:rPr>
-        <w:t>math.pi</w:t>
-      </w:r>
-      <w:proofErr w:type="spellEnd"/>
-      <w:proofErr w:type="gramStart"/>
-      <w:r>
-        <w:rPr>
-          <w:rFonts w:ascii="Consolas" w:hAnsi="Consolas"/>
-        </w:rPr>
-        <w:t>);</w:t>
-      </w:r>
-      <w:proofErr w:type="gramEnd"/>
     </w:p>
     <w:p>
       <w:pPr>
@@ -1263,7 +1117,6 @@
         <w:t xml:space="preserve">&gt;&gt;&gt; </w:t>
       </w:r>
       <w:proofErr w:type="spellStart"/>
-      <w:proofErr w:type="gramStart"/>
       <w:r>
         <w:rPr>
           <w:rFonts w:ascii="Consolas" w:hAnsi="Consolas"/>
@@ -1271,7 +1124,6 @@
         <w:t>math.sqrt</w:t>
       </w:r>
       <w:proofErr w:type="spellEnd"/>
-      <w:proofErr w:type="gramEnd"/>
       <w:r>
         <w:rPr>
           <w:rFonts w:ascii="Consolas" w:hAnsi="Consolas"/>
@@ -1297,7 +1149,6 @@
         <w:t xml:space="preserve">&gt;&gt;&gt; </w:t>
       </w:r>
       <w:proofErr w:type="spellStart"/>
-      <w:proofErr w:type="gramStart"/>
       <w:r>
         <w:rPr>
           <w:rFonts w:ascii="Consolas" w:hAnsi="Consolas"/>
@@ -1305,7 +1156,6 @@
         <w:t>math.ceil</w:t>
       </w:r>
       <w:proofErr w:type="spellEnd"/>
-      <w:proofErr w:type="gramEnd"/>
       <w:r>
         <w:rPr>
           <w:rFonts w:ascii="Consolas" w:hAnsi="Consolas"/>
@@ -1328,7 +1178,6 @@
         <w:t xml:space="preserve">&gt;&gt;&gt; </w:t>
       </w:r>
       <w:proofErr w:type="spellStart"/>
-      <w:proofErr w:type="gramStart"/>
       <w:r>
         <w:rPr>
           <w:rFonts w:ascii="Consolas" w:hAnsi="Consolas"/>
@@ -1340,14 +1189,7 @@
         <w:rPr>
           <w:rFonts w:ascii="Consolas" w:hAnsi="Consolas"/>
         </w:rPr>
-        <w:t>(</w:t>
-      </w:r>
-      <w:proofErr w:type="gramEnd"/>
-      <w:r>
-        <w:rPr>
-          <w:rFonts w:ascii="Consolas" w:hAnsi="Consolas"/>
-        </w:rPr>
-        <w:t>2,10);</w:t>
+        <w:t>(2,10);</w:t>
       </w:r>
     </w:p>
     <w:p>
@@ -1362,21 +1204,7 @@
         <w:rPr>
           <w:rFonts w:ascii="Consolas" w:hAnsi="Consolas"/>
         </w:rPr>
-        <w:t xml:space="preserve">&gt;&gt;&gt; </w:t>
-      </w:r>
-      <w:proofErr w:type="gramStart"/>
-      <w:r>
-        <w:rPr>
-          <w:rFonts w:ascii="Consolas" w:hAnsi="Consolas"/>
-        </w:rPr>
-        <w:t>math.log(</w:t>
-      </w:r>
-      <w:proofErr w:type="gramEnd"/>
-      <w:r>
-        <w:rPr>
-          <w:rFonts w:ascii="Consolas" w:hAnsi="Consolas"/>
-        </w:rPr>
-        <w:t>8,2);</w:t>
+        <w:t>&gt;&gt;&gt; math.log(8,2);</w:t>
       </w:r>
     </w:p>
     <w:p>
@@ -1391,16 +1219,8 @@
         <w:rPr>
           <w:rFonts w:ascii="Consolas" w:hAnsi="Consolas"/>
         </w:rPr>
-        <w:t>&gt;&gt;&gt; math.log10(100</w:t>
-      </w:r>
-      <w:proofErr w:type="gramStart"/>
-      <w:r>
-        <w:rPr>
-          <w:rFonts w:ascii="Consolas" w:hAnsi="Consolas"/>
-        </w:rPr>
-        <w:t>);</w:t>
-      </w:r>
-      <w:proofErr w:type="gramEnd"/>
+        <w:t>&gt;&gt;&gt; math.log10(100);</w:t>
+      </w:r>
     </w:p>
     <w:p>
       <w:pPr>
@@ -1491,7 +1311,6 @@
         <w:t xml:space="preserve"> = </w:t>
       </w:r>
       <w:proofErr w:type="spellStart"/>
-      <w:proofErr w:type="gramStart"/>
       <w:r>
         <w:rPr>
           <w:rFonts w:ascii="Consolas" w:hAnsi="Consolas"/>
@@ -1499,7 +1318,6 @@
         <w:t>random.randint</w:t>
       </w:r>
       <w:proofErr w:type="spellEnd"/>
-      <w:proofErr w:type="gramEnd"/>
       <w:r>
         <w:rPr>
           <w:rFonts w:ascii="Consolas" w:hAnsi="Consolas"/>
@@ -1650,7 +1468,6 @@
         <w:t>&gt;&gt;&gt;</w:t>
       </w:r>
       <w:proofErr w:type="spellStart"/>
-      <w:proofErr w:type="gramStart"/>
       <w:r>
         <w:rPr>
           <w:rFonts w:ascii="Consolas" w:hAnsi="Consolas" w:cs="Consolas"/>
@@ -1659,7 +1476,6 @@
         <w:t>random.randrange</w:t>
       </w:r>
       <w:proofErr w:type="spellEnd"/>
-      <w:proofErr w:type="gramEnd"/>
       <w:r>
         <w:rPr>
           <w:rFonts w:ascii="Consolas" w:hAnsi="Consolas" w:cs="Consolas"/>
@@ -1686,47 +1502,7 @@
           <w:bCs/>
           <w:szCs w:val="24"/>
         </w:rPr>
-        <w:t xml:space="preserve">It will not ever generate 10, as it generates a random even number between 2 and 10, </w:t>
-      </w:r>
-      <w:proofErr w:type="gramStart"/>
-      <w:r>
-        <w:rPr>
-          <w:rFonts w:ascii="Consolas" w:hAnsi="Consolas" w:cs="Consolas"/>
-          <w:b/>
-          <w:bCs/>
-          <w:szCs w:val="24"/>
-        </w:rPr>
-        <w:t>right-exclusive</w:t>
-      </w:r>
-      <w:proofErr w:type="gramEnd"/>
-      <w:r>
-        <w:rPr>
-          <w:rFonts w:ascii="Consolas" w:hAnsi="Consolas" w:cs="Consolas"/>
-          <w:b/>
-          <w:bCs/>
-          <w:szCs w:val="24"/>
-        </w:rPr>
-        <w:t>. (</w:t>
-      </w:r>
-      <w:proofErr w:type="gramStart"/>
-      <w:r>
-        <w:rPr>
-          <w:rFonts w:ascii="Consolas" w:hAnsi="Consolas" w:cs="Consolas"/>
-          <w:b/>
-          <w:bCs/>
-          <w:szCs w:val="24"/>
-        </w:rPr>
-        <w:t>So</w:t>
-      </w:r>
-      <w:proofErr w:type="gramEnd"/>
-      <w:r>
-        <w:rPr>
-          <w:rFonts w:ascii="Consolas" w:hAnsi="Consolas" w:cs="Consolas"/>
-          <w:b/>
-          <w:bCs/>
-          <w:szCs w:val="24"/>
-        </w:rPr>
-        <w:t xml:space="preserve"> 2, 4, 6, 8)</w:t>
+        <w:t>It will not ever generate 10, as it generates a random even number between 2 and 10, right-exclusive. (So 2, 4, 6, 8)</w:t>
       </w:r>
     </w:p>
     <w:p>
@@ -1820,23 +1596,7 @@
           <w:rFonts w:ascii="Times New Roman" w:hAnsi="Times New Roman"/>
           <w:sz w:val="24"/>
         </w:rPr>
-        <w:t xml:space="preserve">Pick a random </w:t>
-      </w:r>
-      <w:proofErr w:type="gramStart"/>
-      <w:r>
-        <w:rPr>
-          <w:rFonts w:ascii="Times New Roman" w:hAnsi="Times New Roman"/>
-          <w:sz w:val="24"/>
-        </w:rPr>
-        <w:t>floating point</w:t>
-      </w:r>
-      <w:proofErr w:type="gramEnd"/>
-      <w:r>
-        <w:rPr>
-          <w:rFonts w:ascii="Times New Roman" w:hAnsi="Times New Roman"/>
-          <w:sz w:val="24"/>
-        </w:rPr>
-        <w:t xml:space="preserve"> number between 0 and 1.</w:t>
+        <w:t>Pick a random floating point number between 0 and 1.</w:t>
       </w:r>
     </w:p>
     <w:p>
@@ -1849,7 +1609,6 @@
         </w:rPr>
       </w:pPr>
       <w:proofErr w:type="spellStart"/>
-      <w:proofErr w:type="gramStart"/>
       <w:r>
         <w:rPr>
           <w:rFonts w:ascii="Times New Roman" w:hAnsi="Times New Roman"/>
@@ -1860,7 +1619,6 @@
         <w:t>random.random</w:t>
       </w:r>
       <w:proofErr w:type="spellEnd"/>
-      <w:proofErr w:type="gramEnd"/>
       <w:r>
         <w:rPr>
           <w:rFonts w:ascii="Times New Roman" w:hAnsi="Times New Roman"/>
@@ -1904,7 +1662,6 @@
         </w:rPr>
       </w:pPr>
       <w:proofErr w:type="spellStart"/>
-      <w:proofErr w:type="gramStart"/>
       <w:r>
         <w:rPr>
           <w:rFonts w:ascii="Times New Roman" w:hAnsi="Times New Roman"/>
@@ -1915,7 +1672,6 @@
         <w:t>random.randint</w:t>
       </w:r>
       <w:proofErr w:type="spellEnd"/>
-      <w:proofErr w:type="gramEnd"/>
       <w:r>
         <w:rPr>
           <w:rFonts w:ascii="Times New Roman" w:hAnsi="Times New Roman"/>
@@ -1944,23 +1700,7 @@
           <w:rFonts w:ascii="Times New Roman" w:hAnsi="Times New Roman"/>
           <w:sz w:val="24"/>
         </w:rPr>
-        <w:t xml:space="preserve">Pick a random </w:t>
-      </w:r>
-      <w:proofErr w:type="gramStart"/>
-      <w:r>
-        <w:rPr>
-          <w:rFonts w:ascii="Times New Roman" w:hAnsi="Times New Roman"/>
-          <w:sz w:val="24"/>
-        </w:rPr>
-        <w:t>floating point</w:t>
-      </w:r>
-      <w:proofErr w:type="gramEnd"/>
-      <w:r>
-        <w:rPr>
-          <w:rFonts w:ascii="Times New Roman" w:hAnsi="Times New Roman"/>
-          <w:sz w:val="24"/>
-        </w:rPr>
-        <w:t xml:space="preserve"> number from a uniform distribution from 2 to 3.</w:t>
+        <w:t>Pick a random floating point number from a uniform distribution from 2 to 3.</w:t>
       </w:r>
     </w:p>
     <w:p>
@@ -1975,7 +1715,6 @@
         </w:rPr>
       </w:pPr>
       <w:proofErr w:type="spellStart"/>
-      <w:proofErr w:type="gramStart"/>
       <w:r>
         <w:rPr>
           <w:rFonts w:ascii="Times New Roman" w:hAnsi="Times New Roman"/>
@@ -1986,7 +1725,6 @@
         <w:t>random.random</w:t>
       </w:r>
       <w:proofErr w:type="spellEnd"/>
-      <w:proofErr w:type="gramEnd"/>
       <w:r>
         <w:rPr>
           <w:rFonts w:ascii="Times New Roman" w:hAnsi="Times New Roman"/>
@@ -2015,23 +1753,8 @@
           <w:rFonts w:ascii="Times New Roman" w:hAnsi="Times New Roman"/>
           <w:sz w:val="24"/>
         </w:rPr>
-        <w:t xml:space="preserve">Pick a random </w:t>
-      </w:r>
-      <w:proofErr w:type="gramStart"/>
-      <w:r>
-        <w:rPr>
-          <w:rFonts w:ascii="Times New Roman" w:hAnsi="Times New Roman"/>
-          <w:sz w:val="24"/>
-        </w:rPr>
-        <w:t>floating point</w:t>
-      </w:r>
-      <w:proofErr w:type="gramEnd"/>
-      <w:r>
-        <w:rPr>
-          <w:rFonts w:ascii="Times New Roman" w:hAnsi="Times New Roman"/>
-          <w:sz w:val="24"/>
-        </w:rPr>
-        <w:t xml:space="preserve"> number from a Gaussian distribution with a standard deviation of 3 and a mean of 1.</w:t>
+        <w:lastRenderedPageBreak/>
+        <w:t>Pick a random floating point number from a Gaussian distribution with a standard deviation of 3 and a mean of 1.</w:t>
       </w:r>
     </w:p>
     <w:p>
@@ -2044,7 +1767,6 @@
         </w:rPr>
       </w:pPr>
       <w:proofErr w:type="spellStart"/>
-      <w:proofErr w:type="gramStart"/>
       <w:r>
         <w:rPr>
           <w:rFonts w:ascii="Times New Roman" w:hAnsi="Times New Roman"/>
@@ -2055,7 +1777,6 @@
         <w:t>random.gauss</w:t>
       </w:r>
       <w:proofErr w:type="spellEnd"/>
-      <w:proofErr w:type="gramEnd"/>
       <w:r>
         <w:rPr>
           <w:rFonts w:ascii="Times New Roman" w:hAnsi="Times New Roman"/>
@@ -2356,7 +2077,6 @@
         <w:t xml:space="preserve"> = </w:t>
       </w:r>
       <w:proofErr w:type="spellStart"/>
-      <w:proofErr w:type="gramStart"/>
       <w:r>
         <w:rPr>
           <w:rFonts w:ascii="Consolas" w:eastAsia="Times New Roman" w:hAnsi="Consolas" w:cs="Times New Roman"/>
@@ -2385,7 +2105,6 @@
         <w:t>factorial</w:t>
       </w:r>
       <w:proofErr w:type="spellEnd"/>
-      <w:proofErr w:type="gramEnd"/>
       <w:r>
         <w:rPr>
           <w:rFonts w:ascii="Consolas" w:eastAsia="Times New Roman" w:hAnsi="Consolas" w:cs="Times New Roman"/>
@@ -2575,7 +2294,6 @@
         <w:t xml:space="preserve"> = </w:t>
       </w:r>
       <w:proofErr w:type="spellStart"/>
-      <w:proofErr w:type="gramStart"/>
       <w:r>
         <w:rPr>
           <w:rFonts w:ascii="Consolas" w:eastAsia="Times New Roman" w:hAnsi="Consolas" w:cs="Times New Roman"/>
@@ -2604,7 +2322,6 @@
         <w:t>factorial</w:t>
       </w:r>
       <w:proofErr w:type="spellEnd"/>
-      <w:proofErr w:type="gramEnd"/>
       <w:r>
         <w:rPr>
           <w:rFonts w:ascii="Consolas" w:eastAsia="Times New Roman" w:hAnsi="Consolas" w:cs="Times New Roman"/>
@@ -2796,7 +2513,6 @@
         <w:t xml:space="preserve"> = </w:t>
       </w:r>
       <w:proofErr w:type="spellStart"/>
-      <w:proofErr w:type="gramStart"/>
       <w:r>
         <w:rPr>
           <w:rFonts w:ascii="Consolas" w:eastAsia="Times New Roman" w:hAnsi="Consolas" w:cs="Times New Roman"/>
@@ -2825,7 +2541,6 @@
         <w:t>factorial</w:t>
       </w:r>
       <w:proofErr w:type="spellEnd"/>
-      <w:proofErr w:type="gramEnd"/>
       <w:r>
         <w:rPr>
           <w:rFonts w:ascii="Consolas" w:eastAsia="Times New Roman" w:hAnsi="Consolas" w:cs="Times New Roman"/>
@@ -3009,7 +2724,6 @@
           <w:szCs w:val="21"/>
         </w:rPr>
       </w:pPr>
-      <w:proofErr w:type="gramStart"/>
       <w:r>
         <w:rPr>
           <w:rFonts w:ascii="Consolas" w:eastAsia="Times New Roman" w:hAnsi="Consolas" w:cs="Times New Roman"/>
@@ -3028,7 +2742,6 @@
         </w:rPr>
         <w:t>(</w:t>
       </w:r>
-      <w:proofErr w:type="gramEnd"/>
       <w:r>
         <w:rPr>
           <w:rFonts w:ascii="Consolas" w:eastAsia="Times New Roman" w:hAnsi="Consolas" w:cs="Times New Roman"/>
@@ -3189,7 +2902,6 @@
           <w:szCs w:val="21"/>
         </w:rPr>
       </w:pPr>
-      <w:proofErr w:type="gramStart"/>
       <w:r>
         <w:rPr>
           <w:rFonts w:ascii="Consolas" w:eastAsia="Times New Roman" w:hAnsi="Consolas" w:cs="Times New Roman"/>
@@ -3208,7 +2920,6 @@
         </w:rPr>
         <w:t>(</w:t>
       </w:r>
-      <w:proofErr w:type="gramEnd"/>
       <w:r>
         <w:rPr>
           <w:rFonts w:ascii="Consolas" w:eastAsia="Times New Roman" w:hAnsi="Consolas" w:cs="Times New Roman"/>
@@ -3428,23 +3139,7 @@
           <w:rFonts w:ascii="Times New Roman" w:hAnsi="Times New Roman"/>
           <w:sz w:val="24"/>
         </w:rPr>
-        <w:t xml:space="preserve"> can help with this. Many of the commands are </w:t>
-      </w:r>
-      <w:proofErr w:type="gramStart"/>
-      <w:r>
-        <w:rPr>
-          <w:rFonts w:ascii="Times New Roman" w:hAnsi="Times New Roman"/>
-          <w:sz w:val="24"/>
-        </w:rPr>
-        <w:t>similar to</w:t>
-      </w:r>
-      <w:proofErr w:type="gramEnd"/>
-      <w:r>
-        <w:rPr>
-          <w:rFonts w:ascii="Times New Roman" w:hAnsi="Times New Roman"/>
-          <w:sz w:val="24"/>
-        </w:rPr>
-        <w:t xml:space="preserve"> what you would find with Mathematica. </w:t>
+        <w:t xml:space="preserve"> can help with this. Many of the commands are similar to what you would find with Mathematica. </w:t>
       </w:r>
       <w:proofErr w:type="spellStart"/>
       <w:r>
@@ -3561,7 +3256,6 @@
         <w:t xml:space="preserve"> as </w:t>
       </w:r>
       <w:proofErr w:type="spellStart"/>
-      <w:proofErr w:type="gramStart"/>
       <w:r>
         <w:rPr>
           <w:rFonts w:ascii="Consolas" w:hAnsi="Consolas"/>
@@ -3575,7 +3269,6 @@
         </w:rPr>
         <w:t>;</w:t>
       </w:r>
-      <w:proofErr w:type="gramEnd"/>
     </w:p>
     <w:p>
       <w:pPr>
@@ -3616,14 +3309,12 @@
         <w:t>math.pi</w:t>
       </w:r>
       <w:proofErr w:type="spellEnd"/>
-      <w:proofErr w:type="gramStart"/>
       <w:r>
         <w:rPr>
           <w:rFonts w:ascii="Consolas" w:hAnsi="Consolas"/>
         </w:rPr>
         <w:t>);</w:t>
       </w:r>
-      <w:proofErr w:type="gramEnd"/>
     </w:p>
     <w:p>
       <w:pPr>
@@ -3664,14 +3355,12 @@
         <w:t>sp.pi</w:t>
       </w:r>
       <w:proofErr w:type="spellEnd"/>
-      <w:proofErr w:type="gramStart"/>
       <w:r>
         <w:rPr>
           <w:rFonts w:ascii="Consolas" w:hAnsi="Consolas"/>
         </w:rPr>
         <w:t>);</w:t>
       </w:r>
-      <w:proofErr w:type="gramEnd"/>
     </w:p>
     <w:p>
       <w:pPr>
@@ -3793,7 +3482,6 @@
         <w:t xml:space="preserve">&gt;&gt;&gt; </w:t>
       </w:r>
       <w:proofErr w:type="spellStart"/>
-      <w:proofErr w:type="gramStart"/>
       <w:r>
         <w:rPr>
           <w:rFonts w:ascii="Consolas" w:hAnsi="Consolas"/>
@@ -3801,7 +3489,6 @@
         <w:t>sp.sqrt</w:t>
       </w:r>
       <w:proofErr w:type="spellEnd"/>
-      <w:proofErr w:type="gramEnd"/>
       <w:r>
         <w:rPr>
           <w:rFonts w:ascii="Consolas" w:hAnsi="Consolas"/>
@@ -3843,7 +3530,6 @@
         <w:t xml:space="preserve">&gt;&gt;&gt; </w:t>
       </w:r>
       <w:proofErr w:type="spellStart"/>
-      <w:proofErr w:type="gramStart"/>
       <w:r>
         <w:rPr>
           <w:rFonts w:ascii="Consolas" w:hAnsi="Consolas"/>
@@ -3851,7 +3537,6 @@
         <w:t>x,y</w:t>
       </w:r>
       <w:proofErr w:type="spellEnd"/>
-      <w:proofErr w:type="gramEnd"/>
       <w:r>
         <w:rPr>
           <w:rFonts w:ascii="Consolas" w:hAnsi="Consolas"/>
@@ -3993,7 +3678,6 @@
         <w:t xml:space="preserve">&gt;&gt;&gt; </w:t>
       </w:r>
       <w:proofErr w:type="spellStart"/>
-      <w:proofErr w:type="gramStart"/>
       <w:r>
         <w:rPr>
           <w:rFonts w:ascii="Consolas" w:hAnsi="Consolas"/>
@@ -4001,7 +3685,6 @@
         <w:t>sp.expand</w:t>
       </w:r>
       <w:proofErr w:type="spellEnd"/>
-      <w:proofErr w:type="gramEnd"/>
       <w:r>
         <w:rPr>
           <w:rFonts w:ascii="Consolas" w:hAnsi="Consolas"/>
@@ -4043,7 +3726,6 @@
         <w:t xml:space="preserve">&gt;&gt;&gt; </w:t>
       </w:r>
       <w:proofErr w:type="spellStart"/>
-      <w:proofErr w:type="gramStart"/>
       <w:r>
         <w:rPr>
           <w:rFonts w:ascii="Consolas" w:hAnsi="Consolas"/>
@@ -4051,7 +3733,6 @@
         <w:t>sp.factor</w:t>
       </w:r>
       <w:proofErr w:type="spellEnd"/>
-      <w:proofErr w:type="gramEnd"/>
       <w:r>
         <w:rPr>
           <w:rFonts w:ascii="Consolas" w:hAnsi="Consolas"/>
@@ -4093,7 +3774,6 @@
         <w:t xml:space="preserve">&gt;&gt;&gt; </w:t>
       </w:r>
       <w:proofErr w:type="spellStart"/>
-      <w:proofErr w:type="gramStart"/>
       <w:r>
         <w:rPr>
           <w:rFonts w:ascii="Consolas" w:hAnsi="Consolas"/>
@@ -4101,7 +3781,6 @@
         <w:t>sp.simplify</w:t>
       </w:r>
       <w:proofErr w:type="spellEnd"/>
-      <w:proofErr w:type="gramEnd"/>
       <w:r>
         <w:rPr>
           <w:rFonts w:ascii="Consolas" w:hAnsi="Consolas"/>
@@ -4316,27 +3995,7 @@
           <w:bCs/>
           <w:sz w:val="24"/>
         </w:rPr>
-        <w:t xml:space="preserve">f = </w:t>
-      </w:r>
-      <w:proofErr w:type="gramStart"/>
-      <w:r>
-        <w:rPr>
-          <w:rFonts w:ascii="Times New Roman" w:hAnsi="Times New Roman"/>
-          <w:b/>
-          <w:bCs/>
-          <w:sz w:val="24"/>
-        </w:rPr>
-        <w:t>symbols(</w:t>
-      </w:r>
-      <w:proofErr w:type="gramEnd"/>
-      <w:r>
-        <w:rPr>
-          <w:rFonts w:ascii="Times New Roman" w:hAnsi="Times New Roman"/>
-          <w:b/>
-          <w:bCs/>
-          <w:sz w:val="24"/>
-        </w:rPr>
-        <w:t xml:space="preserve">'f', </w:t>
+        <w:t xml:space="preserve">f = symbols('f', </w:t>
       </w:r>
       <w:proofErr w:type="spellStart"/>
       <w:r>
@@ -4371,7 +4030,6 @@
         </w:rPr>
       </w:pPr>
       <w:proofErr w:type="spellStart"/>
-      <w:proofErr w:type="gramStart"/>
       <w:r>
         <w:rPr>
           <w:rFonts w:ascii="Times New Roman" w:hAnsi="Times New Roman"/>
@@ -4391,7 +4049,6 @@
         </w:rPr>
         <w:t>(</w:t>
       </w:r>
-      <w:proofErr w:type="gramEnd"/>
       <w:r>
         <w:rPr>
           <w:rFonts w:ascii="Times New Roman" w:hAnsi="Times New Roman"/>
@@ -4432,23 +4089,7 @@
           <w:rFonts w:ascii="Times New Roman" w:hAnsi="Times New Roman"/>
           <w:sz w:val="24"/>
         </w:rPr>
-        <w:t xml:space="preserve">You may have noticed that I keep asking you to look up documentation online. Although it might seem annoying, this is what you'll need to do when coding on your own. You often need to search through libraries to find one that has the exact commands you </w:t>
-      </w:r>
-      <w:proofErr w:type="gramStart"/>
-      <w:r>
-        <w:rPr>
-          <w:rFonts w:ascii="Times New Roman" w:hAnsi="Times New Roman"/>
-          <w:sz w:val="24"/>
-        </w:rPr>
-        <w:t>want</w:t>
-      </w:r>
-      <w:proofErr w:type="gramEnd"/>
-      <w:r>
-        <w:rPr>
-          <w:rFonts w:ascii="Times New Roman" w:hAnsi="Times New Roman"/>
-          <w:sz w:val="24"/>
-        </w:rPr>
-        <w:t xml:space="preserve"> and syntax is important.</w:t>
+        <w:t>You may have noticed that I keep asking you to look up documentation online. Although it might seem annoying, this is what you'll need to do when coding on your own. You often need to search through libraries to find one that has the exact commands you want and syntax is important.</w:t>
       </w:r>
     </w:p>
     <w:p>
@@ -4481,7 +4122,6 @@
         <w:t xml:space="preserve">Probably the most useful library you will use with python is NumPy. Is </w:t>
       </w:r>
       <w:proofErr w:type="spellStart"/>
-      <w:proofErr w:type="gramStart"/>
       <w:r>
         <w:rPr>
           <w:rFonts w:ascii="Times New Roman" w:hAnsi="Times New Roman"/>
@@ -4490,7 +4130,6 @@
         <w:t>is</w:t>
       </w:r>
       <w:proofErr w:type="spellEnd"/>
-      <w:proofErr w:type="gramEnd"/>
       <w:r>
         <w:rPr>
           <w:rFonts w:ascii="Times New Roman" w:hAnsi="Times New Roman"/>
@@ -4543,23 +4182,7 @@
           <w:rFonts w:ascii="Times New Roman" w:hAnsi="Times New Roman"/>
           <w:sz w:val="24"/>
         </w:rPr>
-        <w:t xml:space="preserve">You can create something </w:t>
-      </w:r>
-      <w:proofErr w:type="gramStart"/>
-      <w:r>
-        <w:rPr>
-          <w:rFonts w:ascii="Times New Roman" w:hAnsi="Times New Roman"/>
-          <w:sz w:val="24"/>
-        </w:rPr>
-        <w:t>similar to</w:t>
-      </w:r>
-      <w:proofErr w:type="gramEnd"/>
-      <w:r>
-        <w:rPr>
-          <w:rFonts w:ascii="Times New Roman" w:hAnsi="Times New Roman"/>
-          <w:sz w:val="24"/>
-        </w:rPr>
-        <w:t xml:space="preserve"> mathematical vectors by using the array object in NumPy. There are even pre-built functions to calculate the dot and cross products.</w:t>
+        <w:t>You can create something similar to mathematical vectors by using the array object in NumPy. There are even pre-built functions to calculate the dot and cross products.</w:t>
       </w:r>
       <w:r>
         <w:rPr>
@@ -4613,7 +4236,6 @@
         <w:t xml:space="preserve">&gt;&gt;&gt; x = </w:t>
       </w:r>
       <w:proofErr w:type="spellStart"/>
-      <w:proofErr w:type="gramStart"/>
       <w:r>
         <w:rPr>
           <w:rFonts w:ascii="Consolas" w:hAnsi="Consolas"/>
@@ -4621,7 +4243,6 @@
         <w:t>np.array</w:t>
       </w:r>
       <w:proofErr w:type="spellEnd"/>
-      <w:proofErr w:type="gramEnd"/>
       <w:r>
         <w:rPr>
           <w:rFonts w:ascii="Consolas" w:hAnsi="Consolas"/>
@@ -4644,7 +4265,6 @@
         <w:t xml:space="preserve">&gt;&gt;&gt; y = </w:t>
       </w:r>
       <w:proofErr w:type="spellStart"/>
-      <w:proofErr w:type="gramStart"/>
       <w:r>
         <w:rPr>
           <w:rFonts w:ascii="Consolas" w:hAnsi="Consolas"/>
@@ -4652,7 +4272,6 @@
         <w:t>np.array</w:t>
       </w:r>
       <w:proofErr w:type="spellEnd"/>
-      <w:proofErr w:type="gramEnd"/>
       <w:r>
         <w:rPr>
           <w:rFonts w:ascii="Consolas" w:hAnsi="Consolas"/>
@@ -4698,7 +4317,6 @@
         <w:t>&gt;&gt;&gt; np.dot(</w:t>
       </w:r>
       <w:proofErr w:type="spellStart"/>
-      <w:proofErr w:type="gramStart"/>
       <w:r>
         <w:rPr>
           <w:rFonts w:ascii="Consolas" w:hAnsi="Consolas"/>
@@ -4706,7 +4324,6 @@
         <w:t>x,y</w:t>
       </w:r>
       <w:proofErr w:type="spellEnd"/>
-      <w:proofErr w:type="gramEnd"/>
       <w:r>
         <w:rPr>
           <w:rFonts w:ascii="Consolas" w:hAnsi="Consolas"/>
@@ -4729,7 +4346,6 @@
         <w:t xml:space="preserve">&gt;&gt;&gt; </w:t>
       </w:r>
       <w:proofErr w:type="spellStart"/>
-      <w:proofErr w:type="gramStart"/>
       <w:r>
         <w:rPr>
           <w:rFonts w:ascii="Consolas" w:hAnsi="Consolas"/>
@@ -4737,7 +4353,6 @@
         <w:t>np.cross</w:t>
       </w:r>
       <w:proofErr w:type="spellEnd"/>
-      <w:proofErr w:type="gramEnd"/>
       <w:r>
         <w:rPr>
           <w:rFonts w:ascii="Consolas" w:hAnsi="Consolas"/>
@@ -4786,26 +4401,9 @@
           <w:rFonts w:ascii="Times New Roman" w:hAnsi="Times New Roman"/>
           <w:sz w:val="24"/>
         </w:rPr>
-        <w:t xml:space="preserve">Many operations on arrays are done </w:t>
-      </w:r>
-      <w:proofErr w:type="gramStart"/>
-      <w:r>
-        <w:rPr>
-          <w:rFonts w:ascii="Times New Roman" w:hAnsi="Times New Roman"/>
-          <w:sz w:val="24"/>
-        </w:rPr>
-        <w:t>element-wise</w:t>
-      </w:r>
-      <w:proofErr w:type="gramEnd"/>
-      <w:r>
-        <w:rPr>
-          <w:rFonts w:ascii="Times New Roman" w:hAnsi="Times New Roman"/>
-          <w:sz w:val="24"/>
-        </w:rPr>
-        <w:t xml:space="preserve">. Write your best guess for how you would create a vector where each element is the square root of the corresponding element in another vector. Test this out and don't forget to call </w:t>
-      </w:r>
-      <w:proofErr w:type="spellStart"/>
-      <w:proofErr w:type="gramStart"/>
+        <w:t xml:space="preserve">Many operations on arrays are done element-wise. Write your best guess for how you would create a vector where each element is the square root of the corresponding element in another vector. Test this out and don't forget to call </w:t>
+      </w:r>
+      <w:proofErr w:type="spellStart"/>
       <w:r>
         <w:rPr>
           <w:rFonts w:ascii="Consolas" w:hAnsi="Consolas"/>
@@ -4813,7 +4411,6 @@
         <w:t>np.sqrt</w:t>
       </w:r>
       <w:proofErr w:type="spellEnd"/>
-      <w:proofErr w:type="gramEnd"/>
       <w:r>
         <w:rPr>
           <w:rFonts w:ascii="Times New Roman" w:hAnsi="Times New Roman"/>
@@ -4843,17 +4440,179 @@
         <w:ind w:left="1440"/>
         <w:rPr>
           <w:rFonts w:ascii="Times New Roman" w:hAnsi="Times New Roman"/>
-          <w:sz w:val="24"/>
-        </w:rPr>
-      </w:pPr>
-      <w:r>
-        <w:rPr>
-          <w:rFonts w:ascii="Times New Roman" w:hAnsi="Times New Roman"/>
-          <w:b/>
-          <w:bCs/>
-          <w:sz w:val="24"/>
-        </w:rPr>
-        <w:t>for</w:t>
+          <w:b/>
+          <w:bCs/>
+          <w:sz w:val="24"/>
+        </w:rPr>
+      </w:pPr>
+      <w:r>
+        <w:rPr>
+          <w:rFonts w:ascii="Times New Roman" w:hAnsi="Times New Roman"/>
+          <w:b/>
+          <w:bCs/>
+          <w:sz w:val="24"/>
+        </w:rPr>
+        <w:t>print(</w:t>
+      </w:r>
+      <w:proofErr w:type="spellStart"/>
+      <w:r>
+        <w:rPr>
+          <w:rFonts w:ascii="Times New Roman" w:hAnsi="Times New Roman"/>
+          <w:b/>
+          <w:bCs/>
+          <w:sz w:val="24"/>
+        </w:rPr>
+        <w:t>np.sqrt</w:t>
+      </w:r>
+      <w:proofErr w:type="spellEnd"/>
+      <w:r>
+        <w:rPr>
+          <w:rFonts w:ascii="Times New Roman" w:hAnsi="Times New Roman"/>
+          <w:b/>
+          <w:bCs/>
+          <w:sz w:val="24"/>
+        </w:rPr>
+        <w:t>(</w:t>
+      </w:r>
+      <w:proofErr w:type="spellStart"/>
+      <w:r>
+        <w:rPr>
+          <w:rFonts w:ascii="Times New Roman" w:hAnsi="Times New Roman"/>
+          <w:b/>
+          <w:bCs/>
+          <w:sz w:val="24"/>
+        </w:rPr>
+        <w:t>nparr</w:t>
+      </w:r>
+      <w:proofErr w:type="spellEnd"/>
+      <w:r>
+        <w:rPr>
+          <w:rFonts w:ascii="Times New Roman" w:hAnsi="Times New Roman"/>
+          <w:b/>
+          <w:bCs/>
+          <w:sz w:val="24"/>
+        </w:rPr>
+        <w:t>))</w:t>
+      </w:r>
+    </w:p>
+    <w:p>
+      <w:pPr>
+        <w:pStyle w:val="NoSpacing"/>
+        <w:ind w:left="1440"/>
+        <w:rPr>
+          <w:rFonts w:ascii="Times New Roman" w:hAnsi="Times New Roman"/>
+          <w:b/>
+          <w:bCs/>
+          <w:sz w:val="24"/>
+        </w:rPr>
+      </w:pPr>
+      <w:r>
+        <w:rPr>
+          <w:rFonts w:ascii="Times New Roman" w:hAnsi="Times New Roman"/>
+          <w:b/>
+          <w:bCs/>
+          <w:sz w:val="24"/>
+        </w:rPr>
+        <w:t>print(</w:t>
+      </w:r>
+      <w:proofErr w:type="spellStart"/>
+      <w:r>
+        <w:rPr>
+          <w:rFonts w:ascii="Times New Roman" w:hAnsi="Times New Roman"/>
+          <w:b/>
+          <w:bCs/>
+          <w:sz w:val="24"/>
+        </w:rPr>
+        <w:t>np.square</w:t>
+      </w:r>
+      <w:proofErr w:type="spellEnd"/>
+      <w:r>
+        <w:rPr>
+          <w:rFonts w:ascii="Times New Roman" w:hAnsi="Times New Roman"/>
+          <w:b/>
+          <w:bCs/>
+          <w:sz w:val="24"/>
+        </w:rPr>
+        <w:t>(</w:t>
+      </w:r>
+      <w:proofErr w:type="spellStart"/>
+      <w:r>
+        <w:rPr>
+          <w:rFonts w:ascii="Times New Roman" w:hAnsi="Times New Roman"/>
+          <w:b/>
+          <w:bCs/>
+          <w:sz w:val="24"/>
+        </w:rPr>
+        <w:t>nparr</w:t>
+      </w:r>
+      <w:proofErr w:type="spellEnd"/>
+      <w:r>
+        <w:rPr>
+          <w:rFonts w:ascii="Times New Roman" w:hAnsi="Times New Roman"/>
+          <w:b/>
+          <w:bCs/>
+          <w:sz w:val="24"/>
+        </w:rPr>
+        <w:t>))</w:t>
+      </w:r>
+    </w:p>
+    <w:p>
+      <w:pPr>
+        <w:pStyle w:val="NoSpacing"/>
+        <w:ind w:left="1440"/>
+        <w:rPr>
+          <w:rFonts w:ascii="Times New Roman" w:hAnsi="Times New Roman"/>
+          <w:sz w:val="24"/>
+        </w:rPr>
+      </w:pPr>
+      <w:r>
+        <w:rPr>
+          <w:rFonts w:ascii="Times New Roman" w:hAnsi="Times New Roman"/>
+          <w:b/>
+          <w:bCs/>
+          <w:sz w:val="24"/>
+        </w:rPr>
+        <w:t>print(</w:t>
+      </w:r>
+      <w:proofErr w:type="spellStart"/>
+      <w:r>
+        <w:rPr>
+          <w:rFonts w:ascii="Times New Roman" w:hAnsi="Times New Roman"/>
+          <w:b/>
+          <w:bCs/>
+          <w:sz w:val="24"/>
+        </w:rPr>
+        <w:t>np.sin</w:t>
+      </w:r>
+      <w:proofErr w:type="spellEnd"/>
+      <w:r>
+        <w:rPr>
+          <w:rFonts w:ascii="Times New Roman" w:hAnsi="Times New Roman"/>
+          <w:b/>
+          <w:bCs/>
+          <w:sz w:val="24"/>
+        </w:rPr>
+        <w:t>(</w:t>
+      </w:r>
+      <w:proofErr w:type="spellStart"/>
+      <w:r>
+        <w:rPr>
+          <w:rFonts w:ascii="Times New Roman" w:hAnsi="Times New Roman"/>
+          <w:b/>
+          <w:bCs/>
+          <w:sz w:val="24"/>
+        </w:rPr>
+        <w:t>nparr</w:t>
+      </w:r>
+      <w:proofErr w:type="spellEnd"/>
+      <w:r>
+        <w:rPr>
+          <w:rFonts w:ascii="Times New Roman" w:hAnsi="Times New Roman"/>
+          <w:b/>
+          <w:bCs/>
+          <w:sz w:val="24"/>
+        </w:rPr>
+        <w:t>))</w:t>
       </w:r>
       <w:r>
         <w:rPr>
@@ -4905,7 +4664,6 @@
         <w:t xml:space="preserve">&gt;&gt;&gt; </w:t>
       </w:r>
       <w:proofErr w:type="spellStart"/>
-      <w:proofErr w:type="gramStart"/>
       <w:r>
         <w:rPr>
           <w:rFonts w:ascii="Consolas" w:hAnsi="Consolas"/>
@@ -4913,7 +4671,6 @@
         <w:t>np.zeros</w:t>
       </w:r>
       <w:proofErr w:type="spellEnd"/>
-      <w:proofErr w:type="gramEnd"/>
       <w:r>
         <w:rPr>
           <w:rFonts w:ascii="Consolas" w:hAnsi="Consolas"/>
@@ -4936,7 +4693,6 @@
         <w:t xml:space="preserve">&gt;&gt;&gt; m1 = </w:t>
       </w:r>
       <w:proofErr w:type="spellStart"/>
-      <w:proofErr w:type="gramStart"/>
       <w:r>
         <w:rPr>
           <w:rFonts w:ascii="Consolas" w:hAnsi="Consolas"/>
@@ -4944,7 +4700,6 @@
         <w:t>np.array</w:t>
       </w:r>
       <w:proofErr w:type="spellEnd"/>
-      <w:proofErr w:type="gramEnd"/>
       <w:r>
         <w:rPr>
           <w:rFonts w:ascii="Consolas" w:hAnsi="Consolas"/>
@@ -4967,7 +4722,6 @@
         <w:t xml:space="preserve">&gt;&gt;&gt; m2 = </w:t>
       </w:r>
       <w:proofErr w:type="spellStart"/>
-      <w:proofErr w:type="gramStart"/>
       <w:r>
         <w:rPr>
           <w:rFonts w:ascii="Consolas" w:hAnsi="Consolas"/>
@@ -4975,7 +4729,6 @@
         <w:t>np.identity</w:t>
       </w:r>
       <w:proofErr w:type="spellEnd"/>
-      <w:proofErr w:type="gramEnd"/>
       <w:r>
         <w:rPr>
           <w:rFonts w:ascii="Consolas" w:hAnsi="Consolas"/>
@@ -5009,16 +4762,8 @@
         <w:rPr>
           <w:rFonts w:ascii="Consolas" w:hAnsi="Consolas"/>
         </w:rPr>
-        <w:t>(m1</w:t>
-      </w:r>
-      <w:proofErr w:type="gramStart"/>
-      <w:r>
-        <w:rPr>
-          <w:rFonts w:ascii="Consolas" w:hAnsi="Consolas"/>
-        </w:rPr>
-        <w:t>);</w:t>
-      </w:r>
-      <w:proofErr w:type="gramEnd"/>
+        <w:t>(m1);</w:t>
+      </w:r>
     </w:p>
     <w:p>
       <w:pPr>
@@ -5046,16 +4791,8 @@
         <w:rPr>
           <w:rFonts w:ascii="Consolas" w:hAnsi="Consolas"/>
         </w:rPr>
-        <w:t>(m1</w:t>
-      </w:r>
-      <w:proofErr w:type="gramStart"/>
-      <w:r>
-        <w:rPr>
-          <w:rFonts w:ascii="Consolas" w:hAnsi="Consolas"/>
-        </w:rPr>
-        <w:t>);</w:t>
-      </w:r>
-      <w:proofErr w:type="gramEnd"/>
+        <w:t>(m1);</w:t>
+      </w:r>
     </w:p>
     <w:p>
       <w:pPr>
@@ -5083,16 +4820,8 @@
         <w:rPr>
           <w:rFonts w:ascii="Consolas" w:hAnsi="Consolas"/>
         </w:rPr>
-        <w:t>(m1)</w:t>
-      </w:r>
-      <w:proofErr w:type="gramStart"/>
-      <w:r>
-        <w:rPr>
-          <w:rFonts w:ascii="Consolas" w:hAnsi="Consolas"/>
-        </w:rPr>
-        <w:t>);</w:t>
-      </w:r>
-      <w:proofErr w:type="gramEnd"/>
+        <w:t>(m1));</w:t>
+      </w:r>
     </w:p>
     <w:p>
       <w:pPr>
@@ -5106,16 +4835,8 @@
         <w:rPr>
           <w:rFonts w:ascii="Consolas" w:hAnsi="Consolas"/>
         </w:rPr>
-        <w:t>&gt;&gt;&gt; m1*</w:t>
-      </w:r>
-      <w:proofErr w:type="gramStart"/>
-      <w:r>
-        <w:rPr>
-          <w:rFonts w:ascii="Consolas" w:hAnsi="Consolas"/>
-        </w:rPr>
-        <w:t>m2;</w:t>
-      </w:r>
-      <w:proofErr w:type="gramEnd"/>
+        <w:t>&gt;&gt;&gt; m1*m2;</w:t>
+      </w:r>
     </w:p>
     <w:p>
       <w:pPr>
@@ -5146,6 +4867,37 @@
     <w:p>
       <w:pPr>
         <w:pStyle w:val="NoSpacing"/>
+        <w:ind w:left="1440"/>
+        <w:rPr>
+          <w:rFonts w:ascii="Times New Roman" w:hAnsi="Times New Roman"/>
+          <w:sz w:val="24"/>
+        </w:rPr>
+      </w:pPr>
+    </w:p>
+    <w:p>
+      <w:pPr>
+        <w:pStyle w:val="NoSpacing"/>
+        <w:ind w:left="1440"/>
+        <w:rPr>
+          <w:rFonts w:ascii="Times New Roman" w:hAnsi="Times New Roman"/>
+          <w:b/>
+          <w:bCs/>
+          <w:sz w:val="24"/>
+        </w:rPr>
+      </w:pPr>
+      <w:r>
+        <w:rPr>
+          <w:rFonts w:ascii="Times New Roman" w:hAnsi="Times New Roman"/>
+          <w:b/>
+          <w:bCs/>
+          <w:sz w:val="24"/>
+        </w:rPr>
+        <w:t>m1 * m2 multiplies each element by its corresponding place in the second array</w:t>
+      </w:r>
+    </w:p>
+    <w:p>
+      <w:pPr>
+        <w:pStyle w:val="NoSpacing"/>
         <w:ind w:left="2070"/>
         <w:rPr>
           <w:rFonts w:ascii="Consolas" w:hAnsi="Consolas"/>
@@ -5164,16 +4916,8 @@
         <w:rPr>
           <w:rFonts w:ascii="Consolas" w:hAnsi="Consolas"/>
         </w:rPr>
-        <w:t>&gt;&gt;&gt; m1.dot(m2</w:t>
-      </w:r>
-      <w:proofErr w:type="gramStart"/>
-      <w:r>
-        <w:rPr>
-          <w:rFonts w:ascii="Consolas" w:hAnsi="Consolas"/>
-        </w:rPr>
-        <w:t>);</w:t>
-      </w:r>
-      <w:proofErr w:type="gramEnd"/>
+        <w:t>&gt;&gt;&gt; m1.dot(m2);</w:t>
+      </w:r>
     </w:p>
     <w:p>
       <w:pPr>
@@ -5190,7 +4934,6 @@
         <w:t xml:space="preserve">&gt;&gt;&gt; a = </w:t>
       </w:r>
       <w:proofErr w:type="spellStart"/>
-      <w:proofErr w:type="gramStart"/>
       <w:r>
         <w:rPr>
           <w:rFonts w:ascii="Consolas" w:hAnsi="Consolas"/>
@@ -5198,7 +4941,6 @@
         <w:t>np.matrix</w:t>
       </w:r>
       <w:proofErr w:type="spellEnd"/>
-      <w:proofErr w:type="gramEnd"/>
       <w:r>
         <w:rPr>
           <w:rFonts w:ascii="Consolas" w:hAnsi="Consolas"/>
@@ -5221,7 +4963,6 @@
         <w:t xml:space="preserve">&gt;&gt;&gt; b = </w:t>
       </w:r>
       <w:proofErr w:type="spellStart"/>
-      <w:proofErr w:type="gramStart"/>
       <w:r>
         <w:rPr>
           <w:rFonts w:ascii="Consolas" w:hAnsi="Consolas"/>
@@ -5229,7 +4970,6 @@
         <w:t>np.matrix</w:t>
       </w:r>
       <w:proofErr w:type="spellEnd"/>
-      <w:proofErr w:type="gramEnd"/>
       <w:r>
         <w:rPr>
           <w:rFonts w:ascii="Consolas" w:hAnsi="Consolas"/>
@@ -5249,6 +4989,7 @@
         <w:rPr>
           <w:rFonts w:ascii="Consolas" w:hAnsi="Consolas"/>
         </w:rPr>
+        <w:lastRenderedPageBreak/>
         <w:t>&gt;&gt;&gt; a*b</w:t>
       </w:r>
       <w:r>
@@ -5277,6 +5018,249 @@
         </w:rPr>
         <w:t>Use NumPy to calculate the mean, standard deviation, and variance of the following data set: 2, 3, 5, 9, 9, 10, 11</w:t>
       </w:r>
+    </w:p>
+    <w:p>
+      <w:pPr>
+        <w:pStyle w:val="NoSpacing"/>
+        <w:ind w:left="1440"/>
+        <w:rPr>
+          <w:rFonts w:ascii="Times New Roman" w:hAnsi="Times New Roman"/>
+          <w:sz w:val="24"/>
+        </w:rPr>
+      </w:pPr>
+    </w:p>
+    <w:p>
+      <w:pPr>
+        <w:pStyle w:val="NoSpacing"/>
+        <w:ind w:left="1440"/>
+        <w:rPr>
+          <w:rFonts w:ascii="Times New Roman" w:hAnsi="Times New Roman"/>
+          <w:b/>
+          <w:bCs/>
+          <w:sz w:val="24"/>
+        </w:rPr>
+      </w:pPr>
+      <w:proofErr w:type="spellStart"/>
+      <w:r>
+        <w:rPr>
+          <w:rFonts w:ascii="Times New Roman" w:hAnsi="Times New Roman"/>
+          <w:b/>
+          <w:bCs/>
+          <w:sz w:val="24"/>
+        </w:rPr>
+        <w:t>nums</w:t>
+      </w:r>
+      <w:proofErr w:type="spellEnd"/>
+      <w:r>
+        <w:rPr>
+          <w:rFonts w:ascii="Times New Roman" w:hAnsi="Times New Roman"/>
+          <w:b/>
+          <w:bCs/>
+          <w:sz w:val="24"/>
+        </w:rPr>
+        <w:t xml:space="preserve"> = </w:t>
+      </w:r>
+      <w:proofErr w:type="spellStart"/>
+      <w:r>
+        <w:rPr>
+          <w:rFonts w:ascii="Times New Roman" w:hAnsi="Times New Roman"/>
+          <w:b/>
+          <w:bCs/>
+          <w:sz w:val="24"/>
+        </w:rPr>
+        <w:t>np.array</w:t>
+      </w:r>
+      <w:proofErr w:type="spellEnd"/>
+      <w:r>
+        <w:rPr>
+          <w:rFonts w:ascii="Times New Roman" w:hAnsi="Times New Roman"/>
+          <w:b/>
+          <w:bCs/>
+          <w:sz w:val="24"/>
+        </w:rPr>
+        <w:t>([2, 3, 5, 9, 9, 10, 11])</w:t>
+      </w:r>
+    </w:p>
+    <w:p>
+      <w:pPr>
+        <w:pStyle w:val="NoSpacing"/>
+        <w:ind w:left="1440"/>
+        <w:rPr>
+          <w:rFonts w:ascii="Times New Roman" w:hAnsi="Times New Roman"/>
+          <w:b/>
+          <w:bCs/>
+          <w:sz w:val="24"/>
+        </w:rPr>
+      </w:pPr>
+      <w:r>
+        <w:rPr>
+          <w:rFonts w:ascii="Times New Roman" w:hAnsi="Times New Roman"/>
+          <w:b/>
+          <w:bCs/>
+          <w:sz w:val="24"/>
+        </w:rPr>
+        <w:t xml:space="preserve">print("average =", </w:t>
+      </w:r>
+      <w:proofErr w:type="spellStart"/>
+      <w:r>
+        <w:rPr>
+          <w:rFonts w:ascii="Times New Roman" w:hAnsi="Times New Roman"/>
+          <w:b/>
+          <w:bCs/>
+          <w:sz w:val="24"/>
+        </w:rPr>
+        <w:t>np.average</w:t>
+      </w:r>
+      <w:proofErr w:type="spellEnd"/>
+      <w:r>
+        <w:rPr>
+          <w:rFonts w:ascii="Times New Roman" w:hAnsi="Times New Roman"/>
+          <w:b/>
+          <w:bCs/>
+          <w:sz w:val="24"/>
+        </w:rPr>
+        <w:t>(</w:t>
+      </w:r>
+      <w:proofErr w:type="spellStart"/>
+      <w:r>
+        <w:rPr>
+          <w:rFonts w:ascii="Times New Roman" w:hAnsi="Times New Roman"/>
+          <w:b/>
+          <w:bCs/>
+          <w:sz w:val="24"/>
+        </w:rPr>
+        <w:t>nums</w:t>
+      </w:r>
+      <w:proofErr w:type="spellEnd"/>
+      <w:r>
+        <w:rPr>
+          <w:rFonts w:ascii="Times New Roman" w:hAnsi="Times New Roman"/>
+          <w:b/>
+          <w:bCs/>
+          <w:sz w:val="24"/>
+        </w:rPr>
+        <w:t>))</w:t>
+      </w:r>
+    </w:p>
+    <w:p>
+      <w:pPr>
+        <w:pStyle w:val="NoSpacing"/>
+        <w:ind w:left="1440"/>
+        <w:rPr>
+          <w:rFonts w:ascii="Times New Roman" w:hAnsi="Times New Roman"/>
+          <w:b/>
+          <w:bCs/>
+          <w:sz w:val="24"/>
+        </w:rPr>
+      </w:pPr>
+      <w:r>
+        <w:rPr>
+          <w:rFonts w:ascii="Times New Roman" w:hAnsi="Times New Roman"/>
+          <w:b/>
+          <w:bCs/>
+          <w:sz w:val="24"/>
+        </w:rPr>
+        <w:t xml:space="preserve">print("variance =", </w:t>
+      </w:r>
+      <w:proofErr w:type="spellStart"/>
+      <w:r>
+        <w:rPr>
+          <w:rFonts w:ascii="Times New Roman" w:hAnsi="Times New Roman"/>
+          <w:b/>
+          <w:bCs/>
+          <w:sz w:val="24"/>
+        </w:rPr>
+        <w:t>np.var</w:t>
+      </w:r>
+      <w:proofErr w:type="spellEnd"/>
+      <w:r>
+        <w:rPr>
+          <w:rFonts w:ascii="Times New Roman" w:hAnsi="Times New Roman"/>
+          <w:b/>
+          <w:bCs/>
+          <w:sz w:val="24"/>
+        </w:rPr>
+        <w:t>(</w:t>
+      </w:r>
+      <w:proofErr w:type="spellStart"/>
+      <w:r>
+        <w:rPr>
+          <w:rFonts w:ascii="Times New Roman" w:hAnsi="Times New Roman"/>
+          <w:b/>
+          <w:bCs/>
+          <w:sz w:val="24"/>
+        </w:rPr>
+        <w:t>nums</w:t>
+      </w:r>
+      <w:proofErr w:type="spellEnd"/>
+      <w:r>
+        <w:rPr>
+          <w:rFonts w:ascii="Times New Roman" w:hAnsi="Times New Roman"/>
+          <w:b/>
+          <w:bCs/>
+          <w:sz w:val="24"/>
+        </w:rPr>
+        <w:t>))</w:t>
+      </w:r>
+    </w:p>
+    <w:p>
+      <w:pPr>
+        <w:pStyle w:val="NoSpacing"/>
+        <w:ind w:left="1440"/>
+        <w:rPr>
+          <w:rFonts w:ascii="Times New Roman" w:hAnsi="Times New Roman"/>
+          <w:sz w:val="24"/>
+        </w:rPr>
+      </w:pPr>
+      <w:r>
+        <w:rPr>
+          <w:rFonts w:ascii="Times New Roman" w:hAnsi="Times New Roman"/>
+          <w:b/>
+          <w:bCs/>
+          <w:sz w:val="24"/>
+        </w:rPr>
+        <w:t xml:space="preserve">print("std =", </w:t>
+      </w:r>
+      <w:proofErr w:type="spellStart"/>
+      <w:r>
+        <w:rPr>
+          <w:rFonts w:ascii="Times New Roman" w:hAnsi="Times New Roman"/>
+          <w:b/>
+          <w:bCs/>
+          <w:sz w:val="24"/>
+        </w:rPr>
+        <w:t>np.std</w:t>
+      </w:r>
+      <w:proofErr w:type="spellEnd"/>
+      <w:r>
+        <w:rPr>
+          <w:rFonts w:ascii="Times New Roman" w:hAnsi="Times New Roman"/>
+          <w:b/>
+          <w:bCs/>
+          <w:sz w:val="24"/>
+        </w:rPr>
+        <w:t>(</w:t>
+      </w:r>
+      <w:proofErr w:type="spellStart"/>
+      <w:r>
+        <w:rPr>
+          <w:rFonts w:ascii="Times New Roman" w:hAnsi="Times New Roman"/>
+          <w:b/>
+          <w:bCs/>
+          <w:sz w:val="24"/>
+        </w:rPr>
+        <w:t>nums</w:t>
+      </w:r>
+      <w:proofErr w:type="spellEnd"/>
+      <w:r>
+        <w:rPr>
+          <w:rFonts w:ascii="Times New Roman" w:hAnsi="Times New Roman"/>
+          <w:b/>
+          <w:bCs/>
+          <w:sz w:val="24"/>
+        </w:rPr>
+        <w:t>))</w:t>
+      </w:r>
       <w:r>
         <w:rPr>
           <w:rFonts w:ascii="Times New Roman" w:hAnsi="Times New Roman"/>
@@ -5302,7 +5286,6 @@
           <w:rFonts w:ascii="Times New Roman" w:hAnsi="Times New Roman"/>
           <w:sz w:val="24"/>
         </w:rPr>
-        <w:lastRenderedPageBreak/>
         <w:t>What do the following two commands do?</w:t>
       </w:r>
     </w:p>
@@ -5321,7 +5304,6 @@
         <w:t xml:space="preserve">&gt;&gt;&gt; </w:t>
       </w:r>
       <w:proofErr w:type="spellStart"/>
-      <w:proofErr w:type="gramStart"/>
       <w:r>
         <w:rPr>
           <w:rFonts w:ascii="Consolas" w:hAnsi="Consolas"/>
@@ -5329,7 +5311,6 @@
         <w:t>np.poly</w:t>
       </w:r>
       <w:proofErr w:type="spellEnd"/>
-      <w:proofErr w:type="gramEnd"/>
       <w:r>
         <w:rPr>
           <w:rFonts w:ascii="Consolas" w:hAnsi="Consolas"/>
@@ -5343,6 +5324,44 @@
         <w:ind w:left="2070"/>
         <w:rPr>
           <w:rFonts w:ascii="Consolas" w:hAnsi="Consolas"/>
+          <w:b/>
+          <w:bCs/>
+        </w:rPr>
+      </w:pPr>
+      <w:r>
+        <w:rPr>
+          <w:rFonts w:ascii="Consolas" w:hAnsi="Consolas"/>
+          <w:b/>
+          <w:bCs/>
+        </w:rPr>
+        <w:t>Finds the coefficients of equation of the roots given</w:t>
+      </w:r>
+    </w:p>
+    <w:p>
+      <w:pPr>
+        <w:pStyle w:val="NoSpacing"/>
+        <w:ind w:left="2070"/>
+        <w:rPr>
+          <w:rFonts w:ascii="Consolas" w:hAnsi="Consolas"/>
+          <w:b/>
+          <w:bCs/>
+        </w:rPr>
+      </w:pPr>
+      <w:r>
+        <w:rPr>
+          <w:rFonts w:ascii="Consolas" w:hAnsi="Consolas"/>
+          <w:b/>
+          <w:bCs/>
+        </w:rPr>
+        <w:t>Returns: 1, -5, 6</w:t>
+      </w:r>
+    </w:p>
+    <w:p>
+      <w:pPr>
+        <w:pStyle w:val="NoSpacing"/>
+        <w:ind w:left="2070"/>
+        <w:rPr>
+          <w:rFonts w:ascii="Consolas" w:hAnsi="Consolas"/>
         </w:rPr>
       </w:pPr>
       <w:r>
@@ -5352,7 +5371,6 @@
         <w:t xml:space="preserve">&gt;&gt;&gt; </w:t>
       </w:r>
       <w:proofErr w:type="spellStart"/>
-      <w:proofErr w:type="gramStart"/>
       <w:r>
         <w:rPr>
           <w:rFonts w:ascii="Consolas" w:hAnsi="Consolas"/>
@@ -5360,12 +5378,49 @@
         <w:t>np.roots</w:t>
       </w:r>
       <w:proofErr w:type="spellEnd"/>
-      <w:proofErr w:type="gramEnd"/>
       <w:r>
         <w:rPr>
           <w:rFonts w:ascii="Consolas" w:hAnsi="Consolas"/>
         </w:rPr>
         <w:t>([1,2,1])</w:t>
+      </w:r>
+    </w:p>
+    <w:p>
+      <w:pPr>
+        <w:pStyle w:val="NoSpacing"/>
+        <w:ind w:left="2070"/>
+        <w:rPr>
+          <w:rFonts w:ascii="Consolas" w:hAnsi="Consolas"/>
+          <w:b/>
+          <w:bCs/>
+        </w:rPr>
+      </w:pPr>
+      <w:r>
+        <w:rPr>
+          <w:rFonts w:ascii="Consolas" w:hAnsi="Consolas"/>
+          <w:b/>
+          <w:bCs/>
+        </w:rPr>
+        <w:t>Finds the roots of an equation by the coefficients given</w:t>
+      </w:r>
+    </w:p>
+    <w:p>
+      <w:pPr>
+        <w:pStyle w:val="NoSpacing"/>
+        <w:ind w:left="2070"/>
+        <w:rPr>
+          <w:rFonts w:ascii="Consolas" w:hAnsi="Consolas"/>
+          <w:b/>
+          <w:bCs/>
+        </w:rPr>
+      </w:pPr>
+      <w:r>
+        <w:rPr>
+          <w:rFonts w:ascii="Consolas" w:hAnsi="Consolas"/>
+          <w:b/>
+          <w:bCs/>
+        </w:rPr>
+        <w:t>Returns: -1, -1</w:t>
       </w:r>
     </w:p>
     <w:p>
@@ -5478,7 +5533,6 @@
         <w:t xml:space="preserve">import </w:t>
       </w:r>
       <w:proofErr w:type="spellStart"/>
-      <w:proofErr w:type="gramStart"/>
       <w:r>
         <w:rPr>
           <w:rFonts w:ascii="Consolas" w:hAnsi="Consolas"/>
@@ -5486,7 +5540,6 @@
         <w:t>matplotlib.pyplot</w:t>
       </w:r>
       <w:proofErr w:type="spellEnd"/>
-      <w:proofErr w:type="gramEnd"/>
       <w:r>
         <w:rPr>
           <w:rFonts w:ascii="Consolas" w:hAnsi="Consolas"/>
@@ -5570,7 +5623,6 @@
         <w:t xml:space="preserve"> = </w:t>
       </w:r>
       <w:proofErr w:type="spellStart"/>
-      <w:proofErr w:type="gramStart"/>
       <w:r>
         <w:rPr>
           <w:rFonts w:ascii="Consolas" w:hAnsi="Consolas"/>
@@ -5578,7 +5630,6 @@
         <w:t>np.array</w:t>
       </w:r>
       <w:proofErr w:type="spellEnd"/>
-      <w:proofErr w:type="gramEnd"/>
       <w:r>
         <w:rPr>
           <w:rFonts w:ascii="Consolas" w:hAnsi="Consolas"/>
@@ -5626,16 +5677,8 @@
         <w:rPr>
           <w:rFonts w:ascii="Consolas" w:hAnsi="Consolas"/>
         </w:rPr>
-        <w:t>**</w:t>
-      </w:r>
-      <w:proofErr w:type="gramStart"/>
-      <w:r>
-        <w:rPr>
-          <w:rFonts w:ascii="Consolas" w:hAnsi="Consolas"/>
-        </w:rPr>
-        <w:t>2;</w:t>
-      </w:r>
-      <w:proofErr w:type="gramEnd"/>
+        <w:t>**2;</w:t>
+      </w:r>
     </w:p>
     <w:p>
       <w:pPr>
@@ -5652,7 +5695,6 @@
         <w:tab/>
       </w:r>
       <w:proofErr w:type="spellStart"/>
-      <w:proofErr w:type="gramStart"/>
       <w:r>
         <w:rPr>
           <w:rFonts w:ascii="Consolas" w:hAnsi="Consolas"/>
@@ -5660,7 +5702,6 @@
         <w:t>plt.plot</w:t>
       </w:r>
       <w:proofErr w:type="spellEnd"/>
-      <w:proofErr w:type="gramEnd"/>
       <w:r>
         <w:rPr>
           <w:rFonts w:ascii="Consolas" w:hAnsi="Consolas"/>
@@ -5697,7 +5738,6 @@
         <w:tab/>
       </w:r>
       <w:proofErr w:type="spellStart"/>
-      <w:proofErr w:type="gramStart"/>
       <w:r>
         <w:rPr>
           <w:rFonts w:ascii="Consolas" w:hAnsi="Consolas"/>
@@ -5705,7 +5745,6 @@
         <w:t>plt.show</w:t>
       </w:r>
       <w:proofErr w:type="spellEnd"/>
-      <w:proofErr w:type="gramEnd"/>
       <w:r>
         <w:rPr>
           <w:rFonts w:ascii="Consolas" w:hAnsi="Consolas"/>
@@ -5741,23 +5780,7 @@
           <w:rFonts w:ascii="Times New Roman" w:hAnsi="Times New Roman"/>
           <w:sz w:val="24"/>
         </w:rPr>
-        <w:t xml:space="preserve">The show command is necessary to </w:t>
-      </w:r>
-      <w:proofErr w:type="gramStart"/>
-      <w:r>
-        <w:rPr>
-          <w:rFonts w:ascii="Times New Roman" w:hAnsi="Times New Roman"/>
-          <w:sz w:val="24"/>
-        </w:rPr>
-        <w:t>actually see</w:t>
-      </w:r>
-      <w:proofErr w:type="gramEnd"/>
-      <w:r>
-        <w:rPr>
-          <w:rFonts w:ascii="Times New Roman" w:hAnsi="Times New Roman"/>
-          <w:sz w:val="24"/>
-        </w:rPr>
-        <w:t xml:space="preserve"> the plot. Try running the program again without that line. Now replace the plot command you already have with a new one.</w:t>
+        <w:t>The show command is necessary to actually see the plot. Try running the program again without that line. Now replace the plot command you already have with a new one.</w:t>
       </w:r>
     </w:p>
     <w:p>
@@ -5793,7 +5816,6 @@
         <w:tab/>
       </w:r>
       <w:proofErr w:type="spellStart"/>
-      <w:proofErr w:type="gramStart"/>
       <w:r>
         <w:rPr>
           <w:rFonts w:ascii="Consolas" w:hAnsi="Consolas"/>
@@ -5801,7 +5823,6 @@
         <w:t>plt.plot</w:t>
       </w:r>
       <w:proofErr w:type="spellEnd"/>
-      <w:proofErr w:type="gramEnd"/>
       <w:r>
         <w:rPr>
           <w:rFonts w:ascii="Consolas" w:hAnsi="Consolas"/>
@@ -5909,7 +5930,6 @@
         <w:tab/>
       </w:r>
       <w:proofErr w:type="spellStart"/>
-      <w:proofErr w:type="gramStart"/>
       <w:r>
         <w:rPr>
           <w:rFonts w:ascii="Consolas" w:hAnsi="Consolas"/>
@@ -5917,7 +5937,6 @@
         <w:t>plt.plot</w:t>
       </w:r>
       <w:proofErr w:type="spellEnd"/>
-      <w:proofErr w:type="gramEnd"/>
       <w:r>
         <w:rPr>
           <w:rFonts w:ascii="Consolas" w:hAnsi="Consolas"/>
@@ -5974,7 +5993,6 @@
         <w:tab/>
       </w:r>
       <w:proofErr w:type="spellStart"/>
-      <w:proofErr w:type="gramStart"/>
       <w:r>
         <w:rPr>
           <w:rFonts w:ascii="Consolas" w:hAnsi="Consolas"/>
@@ -5982,7 +6000,6 @@
         <w:t>plt.plot</w:t>
       </w:r>
       <w:proofErr w:type="spellEnd"/>
-      <w:proofErr w:type="gramEnd"/>
       <w:r>
         <w:rPr>
           <w:rFonts w:ascii="Consolas" w:hAnsi="Consolas"/>
@@ -6053,7 +6070,6 @@
         <w:tab/>
       </w:r>
       <w:proofErr w:type="spellStart"/>
-      <w:proofErr w:type="gramStart"/>
       <w:r>
         <w:rPr>
           <w:rFonts w:ascii="Consolas" w:hAnsi="Consolas"/>
@@ -6061,7 +6077,6 @@
         <w:t>plt.plot</w:t>
       </w:r>
       <w:proofErr w:type="spellEnd"/>
-      <w:proofErr w:type="gramEnd"/>
       <w:r>
         <w:rPr>
           <w:rFonts w:ascii="Consolas" w:hAnsi="Consolas"/>
@@ -6123,6 +6138,7 @@
         <w:rPr>
           <w:rFonts w:ascii="Consolas" w:hAnsi="Consolas"/>
         </w:rPr>
+        <w:lastRenderedPageBreak/>
         <w:tab/>
       </w:r>
       <w:r>
@@ -6132,7 +6148,6 @@
         <w:tab/>
       </w:r>
       <w:proofErr w:type="spellStart"/>
-      <w:proofErr w:type="gramStart"/>
       <w:r>
         <w:rPr>
           <w:rFonts w:ascii="Consolas" w:hAnsi="Consolas"/>
@@ -6140,7 +6155,6 @@
         <w:t>plt.plot</w:t>
       </w:r>
       <w:proofErr w:type="spellEnd"/>
-      <w:proofErr w:type="gramEnd"/>
       <w:r>
         <w:rPr>
           <w:rFonts w:ascii="Consolas" w:hAnsi="Consolas"/>
@@ -6197,7 +6211,6 @@
         <w:tab/>
       </w:r>
       <w:proofErr w:type="spellStart"/>
-      <w:proofErr w:type="gramStart"/>
       <w:r>
         <w:rPr>
           <w:rFonts w:ascii="Consolas" w:hAnsi="Consolas"/>
@@ -6205,7 +6218,6 @@
         <w:t>plt.plot</w:t>
       </w:r>
       <w:proofErr w:type="spellEnd"/>
-      <w:proofErr w:type="gramEnd"/>
       <w:r>
         <w:rPr>
           <w:rFonts w:ascii="Consolas" w:hAnsi="Consolas"/>
@@ -6239,6 +6251,40 @@
           <w:rFonts w:ascii="Consolas" w:hAnsi="Consolas"/>
         </w:rPr>
         <w:t>, 'c*')</w:t>
+      </w:r>
+    </w:p>
+    <w:p>
+      <w:pPr>
+        <w:pStyle w:val="NoSpacing"/>
+        <w:ind w:left="360"/>
+        <w:rPr>
+          <w:rFonts w:ascii="Consolas" w:hAnsi="Consolas"/>
+        </w:rPr>
+      </w:pPr>
+    </w:p>
+    <w:p>
+      <w:pPr>
+        <w:pStyle w:val="NoSpacing"/>
+        <w:ind w:left="360"/>
+        <w:rPr>
+          <w:rFonts w:ascii="Consolas" w:hAnsi="Consolas"/>
+          <w:b/>
+          <w:bCs/>
+        </w:rPr>
+      </w:pPr>
+      <w:r>
+        <w:rPr>
+          <w:rFonts w:ascii="Consolas" w:hAnsi="Consolas"/>
+        </w:rPr>
+        <w:tab/>
+      </w:r>
+      <w:r>
+        <w:rPr>
+          <w:rFonts w:ascii="Consolas" w:hAnsi="Consolas"/>
+          <w:b/>
+          <w:bCs/>
+        </w:rPr>
+        <w:t xml:space="preserve">The first letter sets the color, the second letter sets the shape of the point and removes the lines between the points. </w:t>
       </w:r>
     </w:p>
     <w:p>
@@ -6326,7 +6372,6 @@
         <w:tab/>
       </w:r>
       <w:proofErr w:type="spellStart"/>
-      <w:proofErr w:type="gramStart"/>
       <w:r>
         <w:rPr>
           <w:rFonts w:ascii="Consolas" w:hAnsi="Consolas"/>
@@ -6334,7 +6379,6 @@
         <w:t>plt.plot</w:t>
       </w:r>
       <w:proofErr w:type="spellEnd"/>
-      <w:proofErr w:type="gramEnd"/>
       <w:r>
         <w:rPr>
           <w:rFonts w:ascii="Consolas" w:hAnsi="Consolas"/>
@@ -6375,6 +6419,8 @@
         <w:pStyle w:val="NoSpacing"/>
         <w:rPr>
           <w:rFonts w:ascii="Consolas" w:hAnsi="Consolas"/>
+          <w:b/>
+          <w:bCs/>
         </w:rPr>
       </w:pPr>
       <w:r>
@@ -6389,8 +6435,35 @@
         </w:rPr>
         <w:tab/>
       </w:r>
-      <w:proofErr w:type="spellStart"/>
-      <w:proofErr w:type="gramStart"/>
+      <w:r>
+        <w:rPr>
+          <w:rFonts w:ascii="Consolas" w:hAnsi="Consolas"/>
+          <w:b/>
+          <w:bCs/>
+        </w:rPr>
+        <w:t>Sets up values, point shape and color, and label</w:t>
+      </w:r>
+    </w:p>
+    <w:p>
+      <w:pPr>
+        <w:pStyle w:val="NoSpacing"/>
+        <w:rPr>
+          <w:rFonts w:ascii="Consolas" w:hAnsi="Consolas"/>
+        </w:rPr>
+      </w:pPr>
+      <w:r>
+        <w:rPr>
+          <w:rFonts w:ascii="Consolas" w:hAnsi="Consolas"/>
+        </w:rPr>
+        <w:tab/>
+      </w:r>
+      <w:r>
+        <w:rPr>
+          <w:rFonts w:ascii="Consolas" w:hAnsi="Consolas"/>
+        </w:rPr>
+        <w:tab/>
+      </w:r>
+      <w:proofErr w:type="spellStart"/>
       <w:r>
         <w:rPr>
           <w:rFonts w:ascii="Consolas" w:hAnsi="Consolas"/>
@@ -6398,7 +6471,6 @@
         <w:t>plt.axis</w:t>
       </w:r>
       <w:proofErr w:type="spellEnd"/>
-      <w:proofErr w:type="gramEnd"/>
       <w:r>
         <w:rPr>
           <w:rFonts w:ascii="Consolas" w:hAnsi="Consolas"/>
@@ -6411,6 +6483,8 @@
         <w:pStyle w:val="NoSpacing"/>
         <w:rPr>
           <w:rFonts w:ascii="Consolas" w:hAnsi="Consolas"/>
+          <w:b/>
+          <w:bCs/>
         </w:rPr>
       </w:pPr>
       <w:r>
@@ -6425,8 +6499,35 @@
         </w:rPr>
         <w:tab/>
       </w:r>
-      <w:proofErr w:type="spellStart"/>
-      <w:proofErr w:type="gramStart"/>
+      <w:r>
+        <w:rPr>
+          <w:rFonts w:ascii="Consolas" w:hAnsi="Consolas"/>
+          <w:b/>
+          <w:bCs/>
+        </w:rPr>
+        <w:t>Sets x-axis from 0 to 5 and y-axis from 0 to 18</w:t>
+      </w:r>
+    </w:p>
+    <w:p>
+      <w:pPr>
+        <w:pStyle w:val="NoSpacing"/>
+        <w:rPr>
+          <w:rFonts w:ascii="Consolas" w:hAnsi="Consolas"/>
+        </w:rPr>
+      </w:pPr>
+      <w:r>
+        <w:rPr>
+          <w:rFonts w:ascii="Consolas" w:hAnsi="Consolas"/>
+        </w:rPr>
+        <w:tab/>
+      </w:r>
+      <w:r>
+        <w:rPr>
+          <w:rFonts w:ascii="Consolas" w:hAnsi="Consolas"/>
+        </w:rPr>
+        <w:tab/>
+      </w:r>
+      <w:proofErr w:type="spellStart"/>
       <w:r>
         <w:rPr>
           <w:rFonts w:ascii="Consolas" w:hAnsi="Consolas"/>
@@ -6434,7 +6535,6 @@
         <w:t>plt.title</w:t>
       </w:r>
       <w:proofErr w:type="spellEnd"/>
-      <w:proofErr w:type="gramEnd"/>
       <w:r>
         <w:rPr>
           <w:rFonts w:ascii="Consolas" w:hAnsi="Consolas"/>
@@ -6447,6 +6547,8 @@
         <w:pStyle w:val="NoSpacing"/>
         <w:rPr>
           <w:rFonts w:ascii="Consolas" w:hAnsi="Consolas"/>
+          <w:b/>
+          <w:bCs/>
         </w:rPr>
       </w:pPr>
       <w:r>
@@ -6461,8 +6563,35 @@
         </w:rPr>
         <w:tab/>
       </w:r>
-      <w:proofErr w:type="spellStart"/>
-      <w:proofErr w:type="gramStart"/>
+      <w:r>
+        <w:rPr>
+          <w:rFonts w:ascii="Consolas" w:hAnsi="Consolas"/>
+          <w:b/>
+          <w:bCs/>
+        </w:rPr>
+        <w:t>Sets title</w:t>
+      </w:r>
+    </w:p>
+    <w:p>
+      <w:pPr>
+        <w:pStyle w:val="NoSpacing"/>
+        <w:rPr>
+          <w:rFonts w:ascii="Consolas" w:hAnsi="Consolas"/>
+        </w:rPr>
+      </w:pPr>
+      <w:r>
+        <w:rPr>
+          <w:rFonts w:ascii="Consolas" w:hAnsi="Consolas"/>
+        </w:rPr>
+        <w:tab/>
+      </w:r>
+      <w:r>
+        <w:rPr>
+          <w:rFonts w:ascii="Consolas" w:hAnsi="Consolas"/>
+        </w:rPr>
+        <w:tab/>
+      </w:r>
+      <w:proofErr w:type="spellStart"/>
       <w:r>
         <w:rPr>
           <w:rFonts w:ascii="Consolas" w:hAnsi="Consolas"/>
@@ -6470,7 +6599,6 @@
         <w:t>plt.grid</w:t>
       </w:r>
       <w:proofErr w:type="spellEnd"/>
-      <w:proofErr w:type="gramEnd"/>
       <w:r>
         <w:rPr>
           <w:rFonts w:ascii="Consolas" w:hAnsi="Consolas"/>
@@ -6483,6 +6611,8 @@
         <w:pStyle w:val="NoSpacing"/>
         <w:rPr>
           <w:rFonts w:ascii="Consolas" w:hAnsi="Consolas"/>
+          <w:b/>
+          <w:bCs/>
         </w:rPr>
       </w:pPr>
       <w:r>
@@ -6497,8 +6627,35 @@
         </w:rPr>
         <w:tab/>
       </w:r>
-      <w:proofErr w:type="spellStart"/>
-      <w:proofErr w:type="gramStart"/>
+      <w:r>
+        <w:rPr>
+          <w:rFonts w:ascii="Consolas" w:hAnsi="Consolas"/>
+          <w:b/>
+          <w:bCs/>
+        </w:rPr>
+        <w:t>Enables gridlines</w:t>
+      </w:r>
+    </w:p>
+    <w:p>
+      <w:pPr>
+        <w:pStyle w:val="NoSpacing"/>
+        <w:rPr>
+          <w:rFonts w:ascii="Consolas" w:hAnsi="Consolas"/>
+        </w:rPr>
+      </w:pPr>
+      <w:r>
+        <w:rPr>
+          <w:rFonts w:ascii="Consolas" w:hAnsi="Consolas"/>
+        </w:rPr>
+        <w:tab/>
+      </w:r>
+      <w:r>
+        <w:rPr>
+          <w:rFonts w:ascii="Consolas" w:hAnsi="Consolas"/>
+        </w:rPr>
+        <w:tab/>
+      </w:r>
+      <w:proofErr w:type="spellStart"/>
       <w:r>
         <w:rPr>
           <w:rFonts w:ascii="Consolas" w:hAnsi="Consolas"/>
@@ -6506,7 +6663,6 @@
         <w:t>plt.legend</w:t>
       </w:r>
       <w:proofErr w:type="spellEnd"/>
-      <w:proofErr w:type="gramEnd"/>
       <w:r>
         <w:rPr>
           <w:rFonts w:ascii="Consolas" w:hAnsi="Consolas"/>
@@ -6519,6 +6675,8 @@
         <w:pStyle w:val="NoSpacing"/>
         <w:rPr>
           <w:rFonts w:ascii="Consolas" w:hAnsi="Consolas"/>
+          <w:b/>
+          <w:bCs/>
         </w:rPr>
       </w:pPr>
       <w:r>
@@ -6533,8 +6691,35 @@
         </w:rPr>
         <w:tab/>
       </w:r>
-      <w:proofErr w:type="spellStart"/>
-      <w:proofErr w:type="gramStart"/>
+      <w:r>
+        <w:rPr>
+          <w:rFonts w:ascii="Consolas" w:hAnsi="Consolas"/>
+          <w:b/>
+          <w:bCs/>
+        </w:rPr>
+        <w:t>Moves legend to top left</w:t>
+      </w:r>
+    </w:p>
+    <w:p>
+      <w:pPr>
+        <w:pStyle w:val="NoSpacing"/>
+        <w:rPr>
+          <w:rFonts w:ascii="Consolas" w:hAnsi="Consolas"/>
+        </w:rPr>
+      </w:pPr>
+      <w:r>
+        <w:rPr>
+          <w:rFonts w:ascii="Consolas" w:hAnsi="Consolas"/>
+        </w:rPr>
+        <w:tab/>
+      </w:r>
+      <w:r>
+        <w:rPr>
+          <w:rFonts w:ascii="Consolas" w:hAnsi="Consolas"/>
+        </w:rPr>
+        <w:tab/>
+      </w:r>
+      <w:proofErr w:type="spellStart"/>
       <w:r>
         <w:rPr>
           <w:rFonts w:ascii="Consolas" w:hAnsi="Consolas"/>
@@ -6542,7 +6727,6 @@
         <w:t>plt.xlabel</w:t>
       </w:r>
       <w:proofErr w:type="spellEnd"/>
-      <w:proofErr w:type="gramEnd"/>
       <w:r>
         <w:rPr>
           <w:rFonts w:ascii="Consolas" w:hAnsi="Consolas"/>
@@ -6561,7 +6745,6 @@
         <w:rPr>
           <w:rFonts w:ascii="Consolas" w:hAnsi="Consolas"/>
         </w:rPr>
-        <w:lastRenderedPageBreak/>
         <w:tab/>
       </w:r>
       <w:r>
@@ -6571,7 +6754,6 @@
         <w:tab/>
       </w:r>
       <w:proofErr w:type="spellStart"/>
-      <w:proofErr w:type="gramStart"/>
       <w:r>
         <w:rPr>
           <w:rFonts w:ascii="Consolas" w:hAnsi="Consolas"/>
@@ -6579,7 +6761,6 @@
         <w:t>plt.ylabel</w:t>
       </w:r>
       <w:proofErr w:type="spellEnd"/>
-      <w:proofErr w:type="gramEnd"/>
       <w:r>
         <w:rPr>
           <w:rFonts w:ascii="Consolas" w:hAnsi="Consolas"/>
@@ -6592,6 +6773,8 @@
         <w:pStyle w:val="NoSpacing"/>
         <w:rPr>
           <w:rFonts w:ascii="Consolas" w:hAnsi="Consolas"/>
+          <w:b/>
+          <w:bCs/>
         </w:rPr>
       </w:pPr>
       <w:r>
@@ -6606,8 +6789,35 @@
         </w:rPr>
         <w:tab/>
       </w:r>
-      <w:proofErr w:type="spellStart"/>
-      <w:proofErr w:type="gramStart"/>
+      <w:r>
+        <w:rPr>
+          <w:rFonts w:ascii="Consolas" w:hAnsi="Consolas"/>
+          <w:b/>
+          <w:bCs/>
+        </w:rPr>
+        <w:t>These two set the axis labels</w:t>
+      </w:r>
+    </w:p>
+    <w:p>
+      <w:pPr>
+        <w:pStyle w:val="NoSpacing"/>
+        <w:rPr>
+          <w:rFonts w:ascii="Consolas" w:hAnsi="Consolas"/>
+        </w:rPr>
+      </w:pPr>
+      <w:r>
+        <w:rPr>
+          <w:rFonts w:ascii="Consolas" w:hAnsi="Consolas"/>
+        </w:rPr>
+        <w:tab/>
+      </w:r>
+      <w:r>
+        <w:rPr>
+          <w:rFonts w:ascii="Consolas" w:hAnsi="Consolas"/>
+        </w:rPr>
+        <w:tab/>
+      </w:r>
+      <w:proofErr w:type="spellStart"/>
       <w:r>
         <w:rPr>
           <w:rFonts w:ascii="Consolas" w:hAnsi="Consolas"/>
@@ -6615,7 +6825,6 @@
         <w:t>plt.show</w:t>
       </w:r>
       <w:proofErr w:type="spellEnd"/>
-      <w:proofErr w:type="gramEnd"/>
       <w:r>
         <w:rPr>
           <w:rFonts w:ascii="Consolas" w:hAnsi="Consolas"/>
@@ -6694,11 +6903,34 @@
     </w:p>
     <w:p>
       <w:pPr>
-        <w:rPr>
-          <w:rFonts w:ascii="Times New Roman" w:hAnsi="Times New Roman"/>
-          <w:sz w:val="24"/>
-        </w:rPr>
-      </w:pPr>
+        <w:ind w:left="1080"/>
+        <w:rPr>
+          <w:rFonts w:ascii="Times New Roman" w:hAnsi="Times New Roman"/>
+          <w:b/>
+          <w:bCs/>
+          <w:sz w:val="24"/>
+        </w:rPr>
+      </w:pPr>
+      <w:proofErr w:type="spellStart"/>
+      <w:r>
+        <w:rPr>
+          <w:rFonts w:ascii="Times New Roman" w:hAnsi="Times New Roman"/>
+          <w:b/>
+          <w:bCs/>
+          <w:sz w:val="24"/>
+        </w:rPr>
+        <w:t>plt.figtext</w:t>
+      </w:r>
+      <w:proofErr w:type="spellEnd"/>
+      <w:r>
+        <w:rPr>
+          <w:rFonts w:ascii="Times New Roman" w:hAnsi="Times New Roman"/>
+          <w:b/>
+          <w:bCs/>
+          <w:sz w:val="24"/>
+        </w:rPr>
+        <w:t>(0.5, 0.5, "test")</w:t>
+      </w:r>
     </w:p>
     <w:p>
       <w:pPr>
@@ -6744,7 +6976,6 @@
         <w:t xml:space="preserve"> Say you want to plot 100 points without writing out the numbers from 1-100. NumPy has a function called </w:t>
       </w:r>
       <w:proofErr w:type="spellStart"/>
-      <w:proofErr w:type="gramStart"/>
       <w:r>
         <w:rPr>
           <w:rFonts w:ascii="Times New Roman" w:hAnsi="Times New Roman"/>
@@ -6758,31 +6989,7 @@
           <w:rFonts w:ascii="Times New Roman" w:hAnsi="Times New Roman"/>
           <w:sz w:val="24"/>
         </w:rPr>
-        <w:t>(</w:t>
-      </w:r>
-      <w:proofErr w:type="gramEnd"/>
-      <w:r>
-        <w:rPr>
-          <w:rFonts w:ascii="Times New Roman" w:hAnsi="Times New Roman"/>
-          <w:sz w:val="24"/>
-        </w:rPr>
-        <w:t xml:space="preserve">) that will do this for you. We'll discuss more about a similar function called </w:t>
-      </w:r>
-      <w:proofErr w:type="gramStart"/>
-      <w:r>
-        <w:rPr>
-          <w:rFonts w:ascii="Times New Roman" w:hAnsi="Times New Roman"/>
-          <w:sz w:val="24"/>
-        </w:rPr>
-        <w:t>range(</w:t>
-      </w:r>
-      <w:proofErr w:type="gramEnd"/>
-      <w:r>
-        <w:rPr>
-          <w:rFonts w:ascii="Times New Roman" w:hAnsi="Times New Roman"/>
-          <w:sz w:val="24"/>
-        </w:rPr>
-        <w:t xml:space="preserve">) later, but for now just know that you enter the first number, last number, and step size and it will give you all the number in between. Comment out your previous plots and type the following expressions. </w:t>
+        <w:t xml:space="preserve">() that will do this for you. We'll discuss more about a similar function called range() later, but for now just know that you enter the first number, last number, and step size and it will give you all the number in between. Comment out your previous plots and type the following expressions. </w:t>
       </w:r>
       <w:r>
         <w:rPr>
@@ -6806,7 +7013,6 @@
         <w:t xml:space="preserve">x = </w:t>
       </w:r>
       <w:proofErr w:type="spellStart"/>
-      <w:proofErr w:type="gramStart"/>
       <w:r>
         <w:rPr>
           <w:rFonts w:ascii="Consolas" w:hAnsi="Consolas"/>
@@ -6814,7 +7020,6 @@
         <w:t>np.arange</w:t>
       </w:r>
       <w:proofErr w:type="spellEnd"/>
-      <w:proofErr w:type="gramEnd"/>
       <w:r>
         <w:rPr>
           <w:rFonts w:ascii="Consolas" w:hAnsi="Consolas"/>
@@ -6837,7 +7042,6 @@
         <w:tab/>
       </w:r>
       <w:proofErr w:type="spellStart"/>
-      <w:proofErr w:type="gramStart"/>
       <w:r>
         <w:rPr>
           <w:rFonts w:ascii="Consolas" w:hAnsi="Consolas"/>
@@ -6845,7 +7049,6 @@
         <w:t>plt.plot</w:t>
       </w:r>
       <w:proofErr w:type="spellEnd"/>
-      <w:proofErr w:type="gramEnd"/>
       <w:r>
         <w:rPr>
           <w:rFonts w:ascii="Consolas" w:hAnsi="Consolas"/>
@@ -6893,7 +7096,6 @@
         <w:t xml:space="preserve">What happens as you change the step size in </w:t>
       </w:r>
       <w:proofErr w:type="spellStart"/>
-      <w:proofErr w:type="gramStart"/>
       <w:r>
         <w:rPr>
           <w:rFonts w:ascii="Times New Roman" w:hAnsi="Times New Roman"/>
@@ -6902,7 +7104,6 @@
         <w:t>np.arange</w:t>
       </w:r>
       <w:proofErr w:type="spellEnd"/>
-      <w:proofErr w:type="gramEnd"/>
       <w:r>
         <w:rPr>
           <w:rFonts w:ascii="Times New Roman" w:hAnsi="Times New Roman"/>
@@ -6917,9 +7118,20 @@
         <w:ind w:left="1080"/>
         <w:rPr>
           <w:rFonts w:ascii="Times New Roman" w:hAnsi="Times New Roman"/>
-          <w:sz w:val="24"/>
-        </w:rPr>
-      </w:pPr>
+          <w:b/>
+          <w:bCs/>
+          <w:sz w:val="24"/>
+        </w:rPr>
+      </w:pPr>
+      <w:r>
+        <w:rPr>
+          <w:rFonts w:ascii="Times New Roman" w:hAnsi="Times New Roman"/>
+          <w:b/>
+          <w:bCs/>
+          <w:sz w:val="24"/>
+        </w:rPr>
+        <w:t>It changes the increment in between each number from 0 to 5</w:t>
+      </w:r>
     </w:p>
     <w:p>
       <w:pPr>
@@ -6960,10 +7172,10 @@
         <w:rPr>
           <w:rFonts w:ascii="Consolas" w:hAnsi="Consolas"/>
         </w:rPr>
+        <w:lastRenderedPageBreak/>
         <w:tab/>
       </w:r>
       <w:proofErr w:type="spellStart"/>
-      <w:proofErr w:type="gramStart"/>
       <w:r>
         <w:rPr>
           <w:rFonts w:ascii="Consolas" w:hAnsi="Consolas"/>
@@ -6971,7 +7183,6 @@
         <w:t>plt.plot</w:t>
       </w:r>
       <w:proofErr w:type="spellEnd"/>
-      <w:proofErr w:type="gramEnd"/>
       <w:r>
         <w:rPr>
           <w:rFonts w:ascii="Consolas" w:hAnsi="Consolas"/>
@@ -7018,6 +7229,90 @@
           <w:sz w:val="24"/>
         </w:rPr>
         <w:t>Can you add x^3 as well? What about Cos(x)?</w:t>
+      </w:r>
+    </w:p>
+    <w:p>
+      <w:pPr>
+        <w:pStyle w:val="ListParagraph"/>
+        <w:ind w:left="1080"/>
+        <w:rPr>
+          <w:rFonts w:ascii="Times New Roman" w:hAnsi="Times New Roman"/>
+          <w:b/>
+          <w:bCs/>
+          <w:sz w:val="24"/>
+        </w:rPr>
+      </w:pPr>
+      <w:proofErr w:type="spellStart"/>
+      <w:r>
+        <w:rPr>
+          <w:rFonts w:ascii="Times New Roman" w:hAnsi="Times New Roman"/>
+          <w:b/>
+          <w:bCs/>
+          <w:sz w:val="24"/>
+        </w:rPr>
+        <w:t>plt.plot</w:t>
+      </w:r>
+      <w:proofErr w:type="spellEnd"/>
+      <w:r>
+        <w:rPr>
+          <w:rFonts w:ascii="Times New Roman" w:hAnsi="Times New Roman"/>
+          <w:b/>
+          <w:bCs/>
+          <w:sz w:val="24"/>
+        </w:rPr>
+        <w:t>(x, x**3)</w:t>
+      </w:r>
+    </w:p>
+    <w:p>
+      <w:pPr>
+        <w:pStyle w:val="ListParagraph"/>
+        <w:ind w:left="1080"/>
+        <w:rPr>
+          <w:rFonts w:ascii="Times New Roman" w:hAnsi="Times New Roman"/>
+          <w:b/>
+          <w:bCs/>
+          <w:sz w:val="24"/>
+        </w:rPr>
+      </w:pPr>
+      <w:proofErr w:type="spellStart"/>
+      <w:r>
+        <w:rPr>
+          <w:rFonts w:ascii="Times New Roman" w:hAnsi="Times New Roman"/>
+          <w:b/>
+          <w:bCs/>
+          <w:sz w:val="24"/>
+        </w:rPr>
+        <w:t>plt.plot</w:t>
+      </w:r>
+      <w:proofErr w:type="spellEnd"/>
+      <w:r>
+        <w:rPr>
+          <w:rFonts w:ascii="Times New Roman" w:hAnsi="Times New Roman"/>
+          <w:b/>
+          <w:bCs/>
+          <w:sz w:val="24"/>
+        </w:rPr>
+        <w:t xml:space="preserve">(x, </w:t>
+      </w:r>
+      <w:proofErr w:type="spellStart"/>
+      <w:r>
+        <w:rPr>
+          <w:rFonts w:ascii="Times New Roman" w:hAnsi="Times New Roman"/>
+          <w:b/>
+          <w:bCs/>
+          <w:sz w:val="24"/>
+        </w:rPr>
+        <w:t>np.cos</w:t>
+      </w:r>
+      <w:proofErr w:type="spellEnd"/>
+      <w:r>
+        <w:rPr>
+          <w:rFonts w:ascii="Times New Roman" w:hAnsi="Times New Roman"/>
+          <w:b/>
+          <w:bCs/>
+          <w:sz w:val="24"/>
+        </w:rPr>
+        <w:t>(x))</w:t>
       </w:r>
     </w:p>
     <w:p>
@@ -7102,7 +7397,6 @@
         <w:t xml:space="preserve">import </w:t>
       </w:r>
       <w:proofErr w:type="spellStart"/>
-      <w:proofErr w:type="gramStart"/>
       <w:r>
         <w:rPr>
           <w:rFonts w:ascii="Consolas" w:hAnsi="Consolas"/>
@@ -7110,7 +7404,6 @@
         <w:t>matplotlib.pyplot</w:t>
       </w:r>
       <w:proofErr w:type="spellEnd"/>
-      <w:proofErr w:type="gramEnd"/>
       <w:r>
         <w:rPr>
           <w:rFonts w:ascii="Consolas" w:hAnsi="Consolas"/>
@@ -7150,7 +7443,6 @@
         <w:t xml:space="preserve">t = </w:t>
       </w:r>
       <w:proofErr w:type="spellStart"/>
-      <w:proofErr w:type="gramStart"/>
       <w:r>
         <w:rPr>
           <w:rFonts w:ascii="Consolas" w:hAnsi="Consolas"/>
@@ -7158,7 +7450,6 @@
         <w:t>np.arange</w:t>
       </w:r>
       <w:proofErr w:type="spellEnd"/>
-      <w:proofErr w:type="gramEnd"/>
       <w:r>
         <w:rPr>
           <w:rFonts w:ascii="Consolas" w:hAnsi="Consolas"/>
@@ -7175,7 +7466,6 @@
         </w:rPr>
       </w:pPr>
       <w:proofErr w:type="spellStart"/>
-      <w:proofErr w:type="gramStart"/>
       <w:r>
         <w:rPr>
           <w:rFonts w:ascii="Consolas" w:hAnsi="Consolas"/>
@@ -7183,7 +7473,6 @@
         <w:t>plt.subplot</w:t>
       </w:r>
       <w:proofErr w:type="spellEnd"/>
-      <w:proofErr w:type="gramEnd"/>
       <w:r>
         <w:rPr>
           <w:rFonts w:ascii="Consolas" w:hAnsi="Consolas"/>
@@ -7217,7 +7506,6 @@
         </w:rPr>
       </w:pPr>
       <w:proofErr w:type="spellStart"/>
-      <w:proofErr w:type="gramStart"/>
       <w:r>
         <w:rPr>
           <w:rFonts w:ascii="Consolas" w:hAnsi="Consolas"/>
@@ -7225,7 +7513,6 @@
         <w:t>plt.title</w:t>
       </w:r>
       <w:proofErr w:type="spellEnd"/>
-      <w:proofErr w:type="gramEnd"/>
       <w:r>
         <w:rPr>
           <w:rFonts w:ascii="Consolas" w:hAnsi="Consolas"/>
@@ -7242,7 +7529,6 @@
         </w:rPr>
       </w:pPr>
       <w:proofErr w:type="spellStart"/>
-      <w:proofErr w:type="gramStart"/>
       <w:r>
         <w:rPr>
           <w:rFonts w:ascii="Consolas" w:hAnsi="Consolas"/>
@@ -7250,7 +7536,6 @@
         <w:t>plt.subplot</w:t>
       </w:r>
       <w:proofErr w:type="spellEnd"/>
-      <w:proofErr w:type="gramEnd"/>
       <w:r>
         <w:rPr>
           <w:rFonts w:ascii="Consolas" w:hAnsi="Consolas"/>
@@ -7301,7 +7586,6 @@
         </w:rPr>
       </w:pPr>
       <w:proofErr w:type="spellStart"/>
-      <w:proofErr w:type="gramStart"/>
       <w:r>
         <w:rPr>
           <w:rFonts w:ascii="Consolas" w:hAnsi="Consolas"/>
@@ -7309,7 +7593,6 @@
         <w:t>plt.title</w:t>
       </w:r>
       <w:proofErr w:type="spellEnd"/>
-      <w:proofErr w:type="gramEnd"/>
       <w:r>
         <w:rPr>
           <w:rFonts w:ascii="Consolas" w:hAnsi="Consolas"/>
@@ -7326,7 +7609,6 @@
         </w:rPr>
       </w:pPr>
       <w:proofErr w:type="spellStart"/>
-      <w:proofErr w:type="gramStart"/>
       <w:r>
         <w:rPr>
           <w:rFonts w:ascii="Consolas" w:hAnsi="Consolas"/>
@@ -7334,7 +7616,6 @@
         <w:t>plt.ylabel</w:t>
       </w:r>
       <w:proofErr w:type="spellEnd"/>
-      <w:proofErr w:type="gramEnd"/>
       <w:r>
         <w:rPr>
           <w:rFonts w:ascii="Consolas" w:hAnsi="Consolas"/>
@@ -7351,7 +7632,6 @@
         </w:rPr>
       </w:pPr>
       <w:proofErr w:type="spellStart"/>
-      <w:proofErr w:type="gramStart"/>
       <w:r>
         <w:rPr>
           <w:rFonts w:ascii="Consolas" w:hAnsi="Consolas"/>
@@ -7359,7 +7639,6 @@
         <w:t>plt.subplot</w:t>
       </w:r>
       <w:proofErr w:type="spellEnd"/>
-      <w:proofErr w:type="gramEnd"/>
       <w:r>
         <w:rPr>
           <w:rFonts w:ascii="Consolas" w:hAnsi="Consolas"/>
@@ -7376,7 +7655,6 @@
         </w:rPr>
       </w:pPr>
       <w:proofErr w:type="spellStart"/>
-      <w:proofErr w:type="gramStart"/>
       <w:r>
         <w:rPr>
           <w:rFonts w:ascii="Consolas" w:hAnsi="Consolas"/>
@@ -7384,7 +7662,6 @@
         <w:t>plt.plot</w:t>
       </w:r>
       <w:proofErr w:type="spellEnd"/>
-      <w:proofErr w:type="gramEnd"/>
       <w:r>
         <w:rPr>
           <w:rFonts w:ascii="Consolas" w:hAnsi="Consolas"/>
@@ -7415,7 +7692,6 @@
         </w:rPr>
       </w:pPr>
       <w:proofErr w:type="spellStart"/>
-      <w:proofErr w:type="gramStart"/>
       <w:r>
         <w:rPr>
           <w:rFonts w:ascii="Consolas" w:hAnsi="Consolas"/>
@@ -7423,7 +7699,6 @@
         <w:t>plt.axis</w:t>
       </w:r>
       <w:proofErr w:type="spellEnd"/>
-      <w:proofErr w:type="gramEnd"/>
       <w:r>
         <w:rPr>
           <w:rFonts w:ascii="Consolas" w:hAnsi="Consolas"/>
@@ -7440,71 +7715,570 @@
         </w:rPr>
       </w:pPr>
       <w:proofErr w:type="spellStart"/>
-      <w:proofErr w:type="gramStart"/>
-      <w:r>
-        <w:rPr>
-          <w:rFonts w:ascii="Consolas" w:hAnsi="Consolas"/>
+      <w:r>
+        <w:rPr>
+          <w:rFonts w:ascii="Consolas" w:hAnsi="Consolas"/>
+        </w:rPr>
+        <w:t>plt.grid</w:t>
+      </w:r>
+      <w:proofErr w:type="spellEnd"/>
+      <w:r>
+        <w:rPr>
+          <w:rFonts w:ascii="Consolas" w:hAnsi="Consolas"/>
+        </w:rPr>
+        <w:t>(True)</w:t>
+      </w:r>
+    </w:p>
+    <w:p>
+      <w:pPr>
+        <w:pStyle w:val="NoSpacing"/>
+        <w:ind w:left="1530"/>
+        <w:rPr>
+          <w:rFonts w:ascii="Consolas" w:hAnsi="Consolas"/>
+        </w:rPr>
+      </w:pPr>
+      <w:proofErr w:type="spellStart"/>
+      <w:r>
+        <w:rPr>
+          <w:rFonts w:ascii="Consolas" w:hAnsi="Consolas"/>
+        </w:rPr>
+        <w:t>plt.show</w:t>
+      </w:r>
+      <w:proofErr w:type="spellEnd"/>
+      <w:r>
+        <w:rPr>
+          <w:rFonts w:ascii="Consolas" w:hAnsi="Consolas"/>
+        </w:rPr>
+        <w:t>()</w:t>
+      </w:r>
+    </w:p>
+    <w:p>
+      <w:pPr>
+        <w:pStyle w:val="NoSpacing"/>
+        <w:rPr>
+          <w:rFonts w:ascii="Times New Roman" w:hAnsi="Times New Roman"/>
+          <w:sz w:val="24"/>
+        </w:rPr>
+      </w:pPr>
+    </w:p>
+    <w:p>
+      <w:pPr>
+        <w:ind w:left="1080"/>
+        <w:rPr>
+          <w:rFonts w:ascii="Times New Roman" w:hAnsi="Times New Roman"/>
+          <w:sz w:val="24"/>
+        </w:rPr>
+      </w:pPr>
+      <w:r>
+        <w:rPr>
+          <w:rFonts w:ascii="Times New Roman" w:hAnsi="Times New Roman"/>
+          <w:sz w:val="24"/>
+        </w:rPr>
+        <w:t>Now alter this code to make a figure with 4 subplots, one showing a sine function, the second showing a cosine function, the third showing an exponential function, and the fourth showing a logarithm. Play around with the axes, grid, and titles until the plot looks the way you want it.</w:t>
+      </w:r>
+    </w:p>
+    <w:p>
+      <w:pPr>
+        <w:ind w:left="1080"/>
+        <w:rPr>
+          <w:rFonts w:ascii="Times New Roman" w:hAnsi="Times New Roman"/>
+          <w:b/>
+          <w:bCs/>
+          <w:sz w:val="24"/>
+        </w:rPr>
+      </w:pPr>
+      <w:r>
+        <w:rPr>
+          <w:rFonts w:ascii="Times New Roman" w:hAnsi="Times New Roman"/>
+          <w:b/>
+          <w:bCs/>
+          <w:sz w:val="24"/>
+        </w:rPr>
+        <w:t xml:space="preserve">t = </w:t>
+      </w:r>
+      <w:proofErr w:type="spellStart"/>
+      <w:r>
+        <w:rPr>
+          <w:rFonts w:ascii="Times New Roman" w:hAnsi="Times New Roman"/>
+          <w:b/>
+          <w:bCs/>
+          <w:sz w:val="24"/>
+        </w:rPr>
+        <w:t>np.arange</w:t>
+      </w:r>
+      <w:proofErr w:type="spellEnd"/>
+      <w:r>
+        <w:rPr>
+          <w:rFonts w:ascii="Times New Roman" w:hAnsi="Times New Roman"/>
+          <w:b/>
+          <w:bCs/>
+          <w:sz w:val="24"/>
+        </w:rPr>
+        <w:t>(0., 5., 0.2)</w:t>
+      </w:r>
+    </w:p>
+    <w:p>
+      <w:pPr>
+        <w:ind w:left="1080"/>
+        <w:rPr>
+          <w:rFonts w:ascii="Times New Roman" w:hAnsi="Times New Roman"/>
+          <w:b/>
+          <w:bCs/>
+          <w:sz w:val="24"/>
+        </w:rPr>
+      </w:pPr>
+      <w:r>
+        <w:rPr>
+          <w:rFonts w:ascii="Times New Roman" w:hAnsi="Times New Roman"/>
+          <w:b/>
+          <w:bCs/>
+          <w:sz w:val="24"/>
+        </w:rPr>
+        <w:t>plt.subplots_adjust(left=0.1,bottom=0.1,right=.9,top=.9,hspace=1)</w:t>
+      </w:r>
+    </w:p>
+    <w:p>
+      <w:pPr>
+        <w:ind w:left="1080"/>
+        <w:rPr>
+          <w:rFonts w:ascii="Times New Roman" w:hAnsi="Times New Roman"/>
+          <w:b/>
+          <w:bCs/>
+          <w:sz w:val="24"/>
+        </w:rPr>
+      </w:pPr>
+      <w:proofErr w:type="spellStart"/>
+      <w:r>
+        <w:rPr>
+          <w:rFonts w:ascii="Times New Roman" w:hAnsi="Times New Roman"/>
+          <w:b/>
+          <w:bCs/>
+          <w:sz w:val="24"/>
+        </w:rPr>
+        <w:t>plt.subplot</w:t>
+      </w:r>
+      <w:proofErr w:type="spellEnd"/>
+      <w:r>
+        <w:rPr>
+          <w:rFonts w:ascii="Times New Roman" w:hAnsi="Times New Roman"/>
+          <w:b/>
+          <w:bCs/>
+          <w:sz w:val="24"/>
+        </w:rPr>
+        <w:t>(4,1,1) #num rows, num columns, fig number</w:t>
+      </w:r>
+    </w:p>
+    <w:p>
+      <w:pPr>
+        <w:ind w:left="1080"/>
+        <w:rPr>
+          <w:rFonts w:ascii="Times New Roman" w:hAnsi="Times New Roman"/>
+          <w:b/>
+          <w:bCs/>
+          <w:sz w:val="24"/>
+        </w:rPr>
+      </w:pPr>
+      <w:proofErr w:type="spellStart"/>
+      <w:r>
+        <w:rPr>
+          <w:rFonts w:ascii="Times New Roman" w:hAnsi="Times New Roman"/>
+          <w:b/>
+          <w:bCs/>
+          <w:sz w:val="24"/>
+        </w:rPr>
+        <w:t>plt.plot</w:t>
+      </w:r>
+      <w:proofErr w:type="spellEnd"/>
+      <w:r>
+        <w:rPr>
+          <w:rFonts w:ascii="Times New Roman" w:hAnsi="Times New Roman"/>
+          <w:b/>
+          <w:bCs/>
+          <w:sz w:val="24"/>
+        </w:rPr>
+        <w:t>(t, 2**t, 'bs')</w:t>
+      </w:r>
+    </w:p>
+    <w:p>
+      <w:pPr>
+        <w:ind w:left="1080"/>
+        <w:rPr>
+          <w:rFonts w:ascii="Times New Roman" w:hAnsi="Times New Roman"/>
+          <w:b/>
+          <w:bCs/>
+          <w:sz w:val="24"/>
+        </w:rPr>
+      </w:pPr>
+      <w:proofErr w:type="spellStart"/>
+      <w:r>
+        <w:rPr>
+          <w:rFonts w:ascii="Times New Roman" w:hAnsi="Times New Roman"/>
+          <w:b/>
+          <w:bCs/>
+          <w:sz w:val="24"/>
+        </w:rPr>
+        <w:t>plt.title</w:t>
+      </w:r>
+      <w:proofErr w:type="spellEnd"/>
+      <w:r>
+        <w:rPr>
+          <w:rFonts w:ascii="Times New Roman" w:hAnsi="Times New Roman"/>
+          <w:b/>
+          <w:bCs/>
+          <w:sz w:val="24"/>
+        </w:rPr>
+        <w:t>("exponential")</w:t>
+      </w:r>
+    </w:p>
+    <w:p>
+      <w:pPr>
+        <w:ind w:left="1080"/>
+        <w:rPr>
+          <w:rFonts w:ascii="Times New Roman" w:hAnsi="Times New Roman"/>
+          <w:b/>
+          <w:bCs/>
+          <w:sz w:val="24"/>
+        </w:rPr>
+      </w:pPr>
+      <w:proofErr w:type="spellStart"/>
+      <w:r>
+        <w:rPr>
+          <w:rFonts w:ascii="Times New Roman" w:hAnsi="Times New Roman"/>
+          <w:b/>
+          <w:bCs/>
+          <w:sz w:val="24"/>
+        </w:rPr>
+        <w:t>plt.subplot</w:t>
+      </w:r>
+      <w:proofErr w:type="spellEnd"/>
+      <w:r>
+        <w:rPr>
+          <w:rFonts w:ascii="Times New Roman" w:hAnsi="Times New Roman"/>
+          <w:b/>
+          <w:bCs/>
+          <w:sz w:val="24"/>
+        </w:rPr>
+        <w:t>(4,1,2)</w:t>
+      </w:r>
+    </w:p>
+    <w:p>
+      <w:pPr>
+        <w:ind w:left="1080"/>
+        <w:rPr>
+          <w:rFonts w:ascii="Times New Roman" w:hAnsi="Times New Roman"/>
+          <w:b/>
+          <w:bCs/>
+          <w:sz w:val="24"/>
+        </w:rPr>
+      </w:pPr>
+      <w:proofErr w:type="spellStart"/>
+      <w:r>
+        <w:rPr>
+          <w:rFonts w:ascii="Times New Roman" w:hAnsi="Times New Roman"/>
+          <w:b/>
+          <w:bCs/>
+          <w:sz w:val="24"/>
+        </w:rPr>
+        <w:t>plt.plot</w:t>
+      </w:r>
+      <w:proofErr w:type="spellEnd"/>
+      <w:r>
+        <w:rPr>
+          <w:rFonts w:ascii="Times New Roman" w:hAnsi="Times New Roman"/>
+          <w:b/>
+          <w:bCs/>
+          <w:sz w:val="24"/>
+        </w:rPr>
+        <w:t xml:space="preserve">(t, </w:t>
+      </w:r>
+      <w:proofErr w:type="spellStart"/>
+      <w:r>
+        <w:rPr>
+          <w:rFonts w:ascii="Times New Roman" w:hAnsi="Times New Roman"/>
+          <w:b/>
+          <w:bCs/>
+          <w:sz w:val="24"/>
+        </w:rPr>
+        <w:t>np.sin</w:t>
+      </w:r>
+      <w:proofErr w:type="spellEnd"/>
+      <w:r>
+        <w:rPr>
+          <w:rFonts w:ascii="Times New Roman" w:hAnsi="Times New Roman"/>
+          <w:b/>
+          <w:bCs/>
+          <w:sz w:val="24"/>
+        </w:rPr>
+        <w:t>(t), 'r--')</w:t>
+      </w:r>
+    </w:p>
+    <w:p>
+      <w:pPr>
+        <w:ind w:left="1080"/>
+        <w:rPr>
+          <w:rFonts w:ascii="Times New Roman" w:hAnsi="Times New Roman"/>
+          <w:b/>
+          <w:bCs/>
+          <w:sz w:val="24"/>
+        </w:rPr>
+      </w:pPr>
+      <w:proofErr w:type="spellStart"/>
+      <w:r>
+        <w:rPr>
+          <w:rFonts w:ascii="Times New Roman" w:hAnsi="Times New Roman"/>
+          <w:b/>
+          <w:bCs/>
+          <w:sz w:val="24"/>
+        </w:rPr>
+        <w:t>plt.title</w:t>
+      </w:r>
+      <w:proofErr w:type="spellEnd"/>
+      <w:r>
+        <w:rPr>
+          <w:rFonts w:ascii="Times New Roman" w:hAnsi="Times New Roman"/>
+          <w:b/>
+          <w:bCs/>
+          <w:sz w:val="24"/>
+        </w:rPr>
+        <w:t>("sine")</w:t>
+      </w:r>
+    </w:p>
+    <w:p>
+      <w:pPr>
+        <w:ind w:left="1080"/>
+        <w:rPr>
+          <w:rFonts w:ascii="Times New Roman" w:hAnsi="Times New Roman"/>
+          <w:b/>
+          <w:bCs/>
+          <w:sz w:val="24"/>
+        </w:rPr>
+      </w:pPr>
+      <w:proofErr w:type="spellStart"/>
+      <w:r>
+        <w:rPr>
+          <w:rFonts w:ascii="Times New Roman" w:hAnsi="Times New Roman"/>
+          <w:b/>
+          <w:bCs/>
+          <w:sz w:val="24"/>
         </w:rPr>
         <w:lastRenderedPageBreak/>
-        <w:t>plt.grid</w:t>
-      </w:r>
-      <w:proofErr w:type="spellEnd"/>
-      <w:proofErr w:type="gramEnd"/>
-      <w:r>
-        <w:rPr>
-          <w:rFonts w:ascii="Consolas" w:hAnsi="Consolas"/>
-        </w:rPr>
-        <w:t>(True)</w:t>
-      </w:r>
-    </w:p>
-    <w:p>
-      <w:pPr>
-        <w:pStyle w:val="NoSpacing"/>
-        <w:ind w:left="1530"/>
-        <w:rPr>
-          <w:rFonts w:ascii="Consolas" w:hAnsi="Consolas"/>
-        </w:rPr>
-      </w:pPr>
-      <w:proofErr w:type="spellStart"/>
-      <w:proofErr w:type="gramStart"/>
-      <w:r>
-        <w:rPr>
-          <w:rFonts w:ascii="Consolas" w:hAnsi="Consolas"/>
+        <w:t>plt.subplot</w:t>
+      </w:r>
+      <w:proofErr w:type="spellEnd"/>
+      <w:r>
+        <w:rPr>
+          <w:rFonts w:ascii="Times New Roman" w:hAnsi="Times New Roman"/>
+          <w:b/>
+          <w:bCs/>
+          <w:sz w:val="24"/>
+        </w:rPr>
+        <w:t>(4,1,3)</w:t>
+      </w:r>
+    </w:p>
+    <w:p>
+      <w:pPr>
+        <w:ind w:left="1080"/>
+        <w:rPr>
+          <w:rFonts w:ascii="Times New Roman" w:hAnsi="Times New Roman"/>
+          <w:b/>
+          <w:bCs/>
+          <w:sz w:val="24"/>
+        </w:rPr>
+      </w:pPr>
+      <w:proofErr w:type="spellStart"/>
+      <w:r>
+        <w:rPr>
+          <w:rFonts w:ascii="Times New Roman" w:hAnsi="Times New Roman"/>
+          <w:b/>
+          <w:bCs/>
+          <w:sz w:val="24"/>
+        </w:rPr>
+        <w:t>plt.plot</w:t>
+      </w:r>
+      <w:proofErr w:type="spellEnd"/>
+      <w:r>
+        <w:rPr>
+          <w:rFonts w:ascii="Times New Roman" w:hAnsi="Times New Roman"/>
+          <w:b/>
+          <w:bCs/>
+          <w:sz w:val="24"/>
+        </w:rPr>
+        <w:t xml:space="preserve">(t, </w:t>
+      </w:r>
+      <w:proofErr w:type="spellStart"/>
+      <w:r>
+        <w:rPr>
+          <w:rFonts w:ascii="Times New Roman" w:hAnsi="Times New Roman"/>
+          <w:b/>
+          <w:bCs/>
+          <w:sz w:val="24"/>
+        </w:rPr>
+        <w:t>np.cos</w:t>
+      </w:r>
+      <w:proofErr w:type="spellEnd"/>
+      <w:r>
+        <w:rPr>
+          <w:rFonts w:ascii="Times New Roman" w:hAnsi="Times New Roman"/>
+          <w:b/>
+          <w:bCs/>
+          <w:sz w:val="24"/>
+        </w:rPr>
+        <w:t>(t),'k')</w:t>
+      </w:r>
+    </w:p>
+    <w:p>
+      <w:pPr>
+        <w:ind w:left="1080"/>
+        <w:rPr>
+          <w:rFonts w:ascii="Times New Roman" w:hAnsi="Times New Roman"/>
+          <w:b/>
+          <w:bCs/>
+          <w:sz w:val="24"/>
+        </w:rPr>
+      </w:pPr>
+      <w:proofErr w:type="spellStart"/>
+      <w:r>
+        <w:rPr>
+          <w:rFonts w:ascii="Times New Roman" w:hAnsi="Times New Roman"/>
+          <w:b/>
+          <w:bCs/>
+          <w:sz w:val="24"/>
+        </w:rPr>
+        <w:t>plt.title</w:t>
+      </w:r>
+      <w:proofErr w:type="spellEnd"/>
+      <w:r>
+        <w:rPr>
+          <w:rFonts w:ascii="Times New Roman" w:hAnsi="Times New Roman"/>
+          <w:b/>
+          <w:bCs/>
+          <w:sz w:val="24"/>
+        </w:rPr>
+        <w:t>("cosine")</w:t>
+      </w:r>
+    </w:p>
+    <w:p>
+      <w:pPr>
+        <w:ind w:left="1080"/>
+        <w:rPr>
+          <w:rFonts w:ascii="Times New Roman" w:hAnsi="Times New Roman"/>
+          <w:b/>
+          <w:bCs/>
+          <w:sz w:val="24"/>
+        </w:rPr>
+      </w:pPr>
+      <w:proofErr w:type="spellStart"/>
+      <w:r>
+        <w:rPr>
+          <w:rFonts w:ascii="Times New Roman" w:hAnsi="Times New Roman"/>
+          <w:b/>
+          <w:bCs/>
+          <w:sz w:val="24"/>
+        </w:rPr>
+        <w:t>plt.subplot</w:t>
+      </w:r>
+      <w:proofErr w:type="spellEnd"/>
+      <w:r>
+        <w:rPr>
+          <w:rFonts w:ascii="Times New Roman" w:hAnsi="Times New Roman"/>
+          <w:b/>
+          <w:bCs/>
+          <w:sz w:val="24"/>
+        </w:rPr>
+        <w:t>(4,1,4)</w:t>
+      </w:r>
+    </w:p>
+    <w:p>
+      <w:pPr>
+        <w:ind w:left="1080"/>
+        <w:rPr>
+          <w:rFonts w:ascii="Times New Roman" w:hAnsi="Times New Roman"/>
+          <w:b/>
+          <w:bCs/>
+          <w:sz w:val="24"/>
+        </w:rPr>
+      </w:pPr>
+      <w:proofErr w:type="spellStart"/>
+      <w:r>
+        <w:rPr>
+          <w:rFonts w:ascii="Times New Roman" w:hAnsi="Times New Roman"/>
+          <w:b/>
+          <w:bCs/>
+          <w:sz w:val="24"/>
+        </w:rPr>
+        <w:t>plt.plot</w:t>
+      </w:r>
+      <w:proofErr w:type="spellEnd"/>
+      <w:r>
+        <w:rPr>
+          <w:rFonts w:ascii="Times New Roman" w:hAnsi="Times New Roman"/>
+          <w:b/>
+          <w:bCs/>
+          <w:sz w:val="24"/>
+        </w:rPr>
+        <w:t>(t, np.log(t),'k')</w:t>
+      </w:r>
+    </w:p>
+    <w:p>
+      <w:pPr>
+        <w:ind w:left="1080"/>
+        <w:rPr>
+          <w:rFonts w:ascii="Times New Roman" w:hAnsi="Times New Roman"/>
+          <w:b/>
+          <w:bCs/>
+          <w:sz w:val="24"/>
+        </w:rPr>
+      </w:pPr>
+      <w:proofErr w:type="spellStart"/>
+      <w:r>
+        <w:rPr>
+          <w:rFonts w:ascii="Times New Roman" w:hAnsi="Times New Roman"/>
+          <w:b/>
+          <w:bCs/>
+          <w:sz w:val="24"/>
+        </w:rPr>
+        <w:t>plt.title</w:t>
+      </w:r>
+      <w:proofErr w:type="spellEnd"/>
+      <w:r>
+        <w:rPr>
+          <w:rFonts w:ascii="Times New Roman" w:hAnsi="Times New Roman"/>
+          <w:b/>
+          <w:bCs/>
+          <w:sz w:val="24"/>
+        </w:rPr>
+        <w:t>("logarithmic")</w:t>
+      </w:r>
+    </w:p>
+    <w:p>
+      <w:pPr>
+        <w:ind w:left="1080"/>
+        <w:rPr>
+          <w:rFonts w:ascii="Times New Roman" w:hAnsi="Times New Roman"/>
+          <w:b/>
+          <w:bCs/>
+          <w:sz w:val="24"/>
+        </w:rPr>
+      </w:pPr>
+      <w:proofErr w:type="spellStart"/>
+      <w:r>
+        <w:rPr>
+          <w:rFonts w:ascii="Times New Roman" w:hAnsi="Times New Roman"/>
+          <w:b/>
+          <w:bCs/>
+          <w:sz w:val="24"/>
         </w:rPr>
         <w:t>plt.show</w:t>
       </w:r>
       <w:proofErr w:type="spellEnd"/>
-      <w:proofErr w:type="gramEnd"/>
-      <w:r>
-        <w:rPr>
-          <w:rFonts w:ascii="Consolas" w:hAnsi="Consolas"/>
+      <w:r>
+        <w:rPr>
+          <w:rFonts w:ascii="Times New Roman" w:hAnsi="Times New Roman"/>
+          <w:b/>
+          <w:bCs/>
+          <w:sz w:val="24"/>
         </w:rPr>
         <w:t>()</w:t>
-      </w:r>
-    </w:p>
-    <w:p>
-      <w:pPr>
-        <w:pStyle w:val="NoSpacing"/>
-        <w:rPr>
-          <w:rFonts w:ascii="Times New Roman" w:hAnsi="Times New Roman"/>
-          <w:sz w:val="24"/>
-        </w:rPr>
-      </w:pPr>
-    </w:p>
-    <w:p>
-      <w:pPr>
-        <w:ind w:left="1080"/>
-        <w:rPr>
-          <w:rFonts w:ascii="Times New Roman" w:hAnsi="Times New Roman"/>
-          <w:sz w:val="24"/>
-        </w:rPr>
-      </w:pPr>
-      <w:r>
-        <w:rPr>
-          <w:rFonts w:ascii="Times New Roman" w:hAnsi="Times New Roman"/>
-          <w:sz w:val="24"/>
-        </w:rPr>
-        <w:t>Now alter this code to make a figure with 4 subplots, one showing a sine function, the second showing a cosine function, the third showing an exponential function, and the fourth showing a logarithm. Play around with the axes, grid, and titles until the plot looks the way you want it.</w:t>
       </w:r>
     </w:p>
     <w:p>
@@ -7565,23 +8339,7 @@
           <w:rFonts w:ascii="Times New Roman" w:hAnsi="Times New Roman"/>
           <w:sz w:val="24"/>
         </w:rPr>
-        <w:t xml:space="preserve">You </w:t>
-      </w:r>
-      <w:proofErr w:type="gramStart"/>
-      <w:r>
-        <w:rPr>
-          <w:rFonts w:ascii="Times New Roman" w:hAnsi="Times New Roman"/>
-          <w:sz w:val="24"/>
-        </w:rPr>
-        <w:t>can  also</w:t>
-      </w:r>
-      <w:proofErr w:type="gramEnd"/>
-      <w:r>
-        <w:rPr>
-          <w:rFonts w:ascii="Times New Roman" w:hAnsi="Times New Roman"/>
-          <w:sz w:val="24"/>
-        </w:rPr>
-        <w:t xml:space="preserve"> plot histograms. Here is code to show a histogram of a normal distribution:</w:t>
+        <w:t>You can  also plot histograms. Here is code to show a histogram of a normal distribution:</w:t>
       </w:r>
     </w:p>
     <w:p>
@@ -7628,7 +8386,6 @@
         <w:t xml:space="preserve">import </w:t>
       </w:r>
       <w:proofErr w:type="spellStart"/>
-      <w:proofErr w:type="gramStart"/>
       <w:r>
         <w:rPr>
           <w:rFonts w:ascii="Consolas" w:hAnsi="Consolas"/>
@@ -7636,7 +8393,6 @@
         <w:t>matplotlib.pyplot</w:t>
       </w:r>
       <w:proofErr w:type="spellEnd"/>
-      <w:proofErr w:type="gramEnd"/>
       <w:r>
         <w:rPr>
           <w:rFonts w:ascii="Consolas" w:hAnsi="Consolas"/>
@@ -7704,7 +8460,6 @@
         </w:rPr>
       </w:pPr>
       <w:proofErr w:type="spellStart"/>
-      <w:proofErr w:type="gramStart"/>
       <w:r>
         <w:rPr>
           <w:rFonts w:ascii="Consolas" w:hAnsi="Consolas"/>
@@ -7712,7 +8467,6 @@
         <w:t>plt.hist</w:t>
       </w:r>
       <w:proofErr w:type="spellEnd"/>
-      <w:proofErr w:type="gramEnd"/>
       <w:r>
         <w:rPr>
           <w:rFonts w:ascii="Consolas" w:hAnsi="Consolas"/>
@@ -7729,7 +8483,6 @@
         </w:rPr>
       </w:pPr>
       <w:proofErr w:type="spellStart"/>
-      <w:proofErr w:type="gramStart"/>
       <w:r>
         <w:rPr>
           <w:rFonts w:ascii="Consolas" w:hAnsi="Consolas"/>
@@ -7737,7 +8490,6 @@
         <w:t>plt.axis</w:t>
       </w:r>
       <w:proofErr w:type="spellEnd"/>
-      <w:proofErr w:type="gramEnd"/>
       <w:r>
         <w:rPr>
           <w:rFonts w:ascii="Consolas" w:hAnsi="Consolas"/>
@@ -7754,7 +8506,6 @@
         </w:rPr>
       </w:pPr>
       <w:proofErr w:type="spellStart"/>
-      <w:proofErr w:type="gramStart"/>
       <w:r>
         <w:rPr>
           <w:rFonts w:ascii="Consolas" w:hAnsi="Consolas"/>
@@ -7762,7 +8513,6 @@
         <w:t>plt.grid</w:t>
       </w:r>
       <w:proofErr w:type="spellEnd"/>
-      <w:proofErr w:type="gramEnd"/>
       <w:r>
         <w:rPr>
           <w:rFonts w:ascii="Consolas" w:hAnsi="Consolas"/>
@@ -7781,7 +8531,6 @@
       <w:bookmarkStart w:id="0" w:name="__DdeLink__680_1566429513"/>
       <w:bookmarkEnd w:id="0"/>
       <w:proofErr w:type="spellStart"/>
-      <w:proofErr w:type="gramStart"/>
       <w:r>
         <w:rPr>
           <w:rFonts w:ascii="Consolas" w:hAnsi="Consolas"/>
@@ -7789,7 +8538,6 @@
         <w:t>plt.show</w:t>
       </w:r>
       <w:proofErr w:type="spellEnd"/>
-      <w:proofErr w:type="gramEnd"/>
       <w:r>
         <w:rPr>
           <w:rFonts w:ascii="Consolas" w:hAnsi="Consolas"/>
@@ -7822,19 +8570,11 @@
         <w:t xml:space="preserve">The function </w:t>
       </w:r>
       <w:proofErr w:type="spellStart"/>
-      <w:proofErr w:type="gramStart"/>
-      <w:r>
-        <w:rPr>
-          <w:rFonts w:ascii="Consolas" w:hAnsi="Consolas"/>
-        </w:rPr>
-        <w:t>np.random</w:t>
-      </w:r>
-      <w:proofErr w:type="gramEnd"/>
-      <w:r>
-        <w:rPr>
-          <w:rFonts w:ascii="Consolas" w:hAnsi="Consolas"/>
-        </w:rPr>
-        <w:t>.randn</w:t>
+      <w:r>
+        <w:rPr>
+          <w:rFonts w:ascii="Consolas" w:hAnsi="Consolas"/>
+        </w:rPr>
+        <w:t>np.random.randn</w:t>
       </w:r>
       <w:proofErr w:type="spellEnd"/>
       <w:r>
@@ -7870,6 +8610,310 @@
         </w:rPr>
         <w:t>Adjust the axes as you'd like and add x and y axis labels and a title to the histogram.</w:t>
       </w:r>
+    </w:p>
+    <w:p>
+      <w:pPr>
+        <w:pStyle w:val="ListParagraph"/>
+        <w:ind w:left="1080"/>
+        <w:rPr>
+          <w:rFonts w:ascii="Times New Roman" w:hAnsi="Times New Roman"/>
+          <w:b/>
+          <w:bCs/>
+          <w:sz w:val="24"/>
+        </w:rPr>
+      </w:pPr>
+      <w:r>
+        <w:rPr>
+          <w:rFonts w:ascii="Times New Roman" w:hAnsi="Times New Roman"/>
+          <w:b/>
+          <w:bCs/>
+          <w:sz w:val="24"/>
+        </w:rPr>
+        <w:t>mu, sigma = 100, 15</w:t>
+      </w:r>
+    </w:p>
+    <w:p>
+      <w:pPr>
+        <w:pStyle w:val="ListParagraph"/>
+        <w:ind w:left="1080"/>
+        <w:rPr>
+          <w:rFonts w:ascii="Times New Roman" w:hAnsi="Times New Roman"/>
+          <w:b/>
+          <w:bCs/>
+          <w:sz w:val="24"/>
+        </w:rPr>
+      </w:pPr>
+      <w:r>
+        <w:rPr>
+          <w:rFonts w:ascii="Times New Roman" w:hAnsi="Times New Roman"/>
+          <w:b/>
+          <w:bCs/>
+          <w:sz w:val="24"/>
+        </w:rPr>
+        <w:t xml:space="preserve">x = mu + sigma * </w:t>
+      </w:r>
+      <w:proofErr w:type="spellStart"/>
+      <w:r>
+        <w:rPr>
+          <w:rFonts w:ascii="Times New Roman" w:hAnsi="Times New Roman"/>
+          <w:b/>
+          <w:bCs/>
+          <w:sz w:val="24"/>
+        </w:rPr>
+        <w:t>np.random.randn</w:t>
+      </w:r>
+      <w:proofErr w:type="spellEnd"/>
+      <w:r>
+        <w:rPr>
+          <w:rFonts w:ascii="Times New Roman" w:hAnsi="Times New Roman"/>
+          <w:b/>
+          <w:bCs/>
+          <w:sz w:val="24"/>
+        </w:rPr>
+        <w:t xml:space="preserve">(10000) </w:t>
+      </w:r>
+    </w:p>
+    <w:p>
+      <w:pPr>
+        <w:pStyle w:val="ListParagraph"/>
+        <w:ind w:left="1080"/>
+        <w:rPr>
+          <w:rFonts w:ascii="Times New Roman" w:hAnsi="Times New Roman"/>
+          <w:b/>
+          <w:bCs/>
+          <w:sz w:val="24"/>
+        </w:rPr>
+      </w:pPr>
+      <w:proofErr w:type="spellStart"/>
+      <w:r>
+        <w:rPr>
+          <w:rFonts w:ascii="Times New Roman" w:hAnsi="Times New Roman"/>
+          <w:b/>
+          <w:bCs/>
+          <w:sz w:val="24"/>
+        </w:rPr>
+        <w:t>plt.hist</w:t>
+      </w:r>
+      <w:proofErr w:type="spellEnd"/>
+      <w:r>
+        <w:rPr>
+          <w:rFonts w:ascii="Times New Roman" w:hAnsi="Times New Roman"/>
+          <w:b/>
+          <w:bCs/>
+          <w:sz w:val="24"/>
+        </w:rPr>
+        <w:t>(x)</w:t>
+      </w:r>
+    </w:p>
+    <w:p>
+      <w:pPr>
+        <w:pStyle w:val="ListParagraph"/>
+        <w:ind w:left="1080"/>
+        <w:rPr>
+          <w:rFonts w:ascii="Times New Roman" w:hAnsi="Times New Roman"/>
+          <w:b/>
+          <w:bCs/>
+          <w:sz w:val="24"/>
+        </w:rPr>
+      </w:pPr>
+      <w:proofErr w:type="spellStart"/>
+      <w:r>
+        <w:rPr>
+          <w:rFonts w:ascii="Times New Roman" w:hAnsi="Times New Roman"/>
+          <w:b/>
+          <w:bCs/>
+          <w:sz w:val="24"/>
+        </w:rPr>
+        <w:t>plt.title</w:t>
+      </w:r>
+      <w:proofErr w:type="spellEnd"/>
+      <w:r>
+        <w:rPr>
+          <w:rFonts w:ascii="Times New Roman" w:hAnsi="Times New Roman"/>
+          <w:b/>
+          <w:bCs/>
+          <w:sz w:val="24"/>
+        </w:rPr>
+        <w:t xml:space="preserve">("Graphing </w:t>
+      </w:r>
+      <w:proofErr w:type="spellStart"/>
+      <w:r>
+        <w:rPr>
+          <w:rFonts w:ascii="Times New Roman" w:hAnsi="Times New Roman"/>
+          <w:b/>
+          <w:bCs/>
+          <w:sz w:val="24"/>
+        </w:rPr>
+        <w:t>Numpy</w:t>
+      </w:r>
+      <w:proofErr w:type="spellEnd"/>
+      <w:r>
+        <w:rPr>
+          <w:rFonts w:ascii="Times New Roman" w:hAnsi="Times New Roman"/>
+          <w:b/>
+          <w:bCs/>
+          <w:sz w:val="24"/>
+        </w:rPr>
+        <w:t xml:space="preserve"> Random Frequency")</w:t>
+      </w:r>
+    </w:p>
+    <w:p>
+      <w:pPr>
+        <w:pStyle w:val="ListParagraph"/>
+        <w:ind w:left="1080"/>
+        <w:rPr>
+          <w:rFonts w:ascii="Times New Roman" w:hAnsi="Times New Roman"/>
+          <w:b/>
+          <w:bCs/>
+          <w:sz w:val="24"/>
+        </w:rPr>
+      </w:pPr>
+      <w:proofErr w:type="spellStart"/>
+      <w:r>
+        <w:rPr>
+          <w:rFonts w:ascii="Times New Roman" w:hAnsi="Times New Roman"/>
+          <w:b/>
+          <w:bCs/>
+          <w:sz w:val="24"/>
+        </w:rPr>
+        <w:t>plt.axis</w:t>
+      </w:r>
+      <w:proofErr w:type="spellEnd"/>
+      <w:r>
+        <w:rPr>
+          <w:rFonts w:ascii="Times New Roman" w:hAnsi="Times New Roman"/>
+          <w:b/>
+          <w:bCs/>
+          <w:sz w:val="24"/>
+        </w:rPr>
+        <w:t>([0, 200, 0, 5000])</w:t>
+      </w:r>
+    </w:p>
+    <w:p>
+      <w:pPr>
+        <w:pStyle w:val="ListParagraph"/>
+        <w:ind w:left="1080"/>
+        <w:rPr>
+          <w:rFonts w:ascii="Times New Roman" w:hAnsi="Times New Roman"/>
+          <w:b/>
+          <w:bCs/>
+          <w:sz w:val="24"/>
+        </w:rPr>
+      </w:pPr>
+      <w:proofErr w:type="spellStart"/>
+      <w:r>
+        <w:rPr>
+          <w:rFonts w:ascii="Times New Roman" w:hAnsi="Times New Roman"/>
+          <w:b/>
+          <w:bCs/>
+          <w:sz w:val="24"/>
+        </w:rPr>
+        <w:t>plt.xlabel</w:t>
+      </w:r>
+      <w:proofErr w:type="spellEnd"/>
+      <w:r>
+        <w:rPr>
+          <w:rFonts w:ascii="Times New Roman" w:hAnsi="Times New Roman"/>
+          <w:b/>
+          <w:bCs/>
+          <w:sz w:val="24"/>
+        </w:rPr>
+        <w:t>("Values")</w:t>
+      </w:r>
+    </w:p>
+    <w:p>
+      <w:pPr>
+        <w:pStyle w:val="ListParagraph"/>
+        <w:ind w:left="1080"/>
+        <w:rPr>
+          <w:rFonts w:ascii="Times New Roman" w:hAnsi="Times New Roman"/>
+          <w:b/>
+          <w:bCs/>
+          <w:sz w:val="24"/>
+        </w:rPr>
+      </w:pPr>
+      <w:proofErr w:type="spellStart"/>
+      <w:r>
+        <w:rPr>
+          <w:rFonts w:ascii="Times New Roman" w:hAnsi="Times New Roman"/>
+          <w:b/>
+          <w:bCs/>
+          <w:sz w:val="24"/>
+        </w:rPr>
+        <w:t>plt.ylabel</w:t>
+      </w:r>
+      <w:proofErr w:type="spellEnd"/>
+      <w:r>
+        <w:rPr>
+          <w:rFonts w:ascii="Times New Roman" w:hAnsi="Times New Roman"/>
+          <w:b/>
+          <w:bCs/>
+          <w:sz w:val="24"/>
+        </w:rPr>
+        <w:t>("Frequency")</w:t>
+      </w:r>
+    </w:p>
+    <w:p>
+      <w:pPr>
+        <w:pStyle w:val="ListParagraph"/>
+        <w:ind w:left="1080"/>
+        <w:rPr>
+          <w:rFonts w:ascii="Times New Roman" w:hAnsi="Times New Roman"/>
+          <w:b/>
+          <w:bCs/>
+          <w:sz w:val="24"/>
+        </w:rPr>
+      </w:pPr>
+      <w:proofErr w:type="spellStart"/>
+      <w:r>
+        <w:rPr>
+          <w:rFonts w:ascii="Times New Roman" w:hAnsi="Times New Roman"/>
+          <w:b/>
+          <w:bCs/>
+          <w:sz w:val="24"/>
+        </w:rPr>
+        <w:t>plt.grid</w:t>
+      </w:r>
+      <w:proofErr w:type="spellEnd"/>
+      <w:r>
+        <w:rPr>
+          <w:rFonts w:ascii="Times New Roman" w:hAnsi="Times New Roman"/>
+          <w:b/>
+          <w:bCs/>
+          <w:sz w:val="24"/>
+        </w:rPr>
+        <w:t>(True)</w:t>
+      </w:r>
+    </w:p>
+    <w:p>
+      <w:pPr>
+        <w:pStyle w:val="ListParagraph"/>
+        <w:ind w:left="1080"/>
+        <w:rPr>
+          <w:rFonts w:ascii="Times New Roman" w:hAnsi="Times New Roman"/>
+          <w:sz w:val="24"/>
+        </w:rPr>
+      </w:pPr>
+      <w:proofErr w:type="spellStart"/>
+      <w:r>
+        <w:rPr>
+          <w:rFonts w:ascii="Times New Roman" w:hAnsi="Times New Roman"/>
+          <w:b/>
+          <w:bCs/>
+          <w:sz w:val="24"/>
+        </w:rPr>
+        <w:t>plt.show</w:t>
+      </w:r>
+      <w:proofErr w:type="spellEnd"/>
+      <w:r>
+        <w:rPr>
+          <w:rFonts w:ascii="Times New Roman" w:hAnsi="Times New Roman"/>
+          <w:b/>
+          <w:bCs/>
+          <w:sz w:val="24"/>
+        </w:rPr>
+        <w:t>()</w:t>
+      </w:r>
       <w:r>
         <w:rPr>
           <w:rFonts w:ascii="Times New Roman" w:hAnsi="Times New Roman"/>
@@ -7895,6 +8939,7 @@
           <w:rFonts w:ascii="Times New Roman" w:hAnsi="Times New Roman"/>
           <w:sz w:val="24"/>
         </w:rPr>
+        <w:lastRenderedPageBreak/>
         <w:t>Now create your own histogram given the following data. Calculate and then print out the standard deviation and mean on the graph itself.</w:t>
       </w:r>
     </w:p>
@@ -7912,6 +8957,378 @@
           <w:sz w:val="24"/>
         </w:rPr>
         <w:t>scores = [71, 98, 80, 85, 85, 93, 74, 70, 88, 80, 91, 83, 82, 84, 84, 84, 84, 82, 80, 88, 79, 95, 87, 85, 90]</w:t>
+      </w:r>
+    </w:p>
+    <w:p>
+      <w:pPr>
+        <w:ind w:left="1530"/>
+        <w:rPr>
+          <w:rFonts w:ascii="Consolas" w:hAnsi="Consolas"/>
+          <w:b/>
+          <w:bCs/>
+          <w:sz w:val="16"/>
+          <w:szCs w:val="14"/>
+        </w:rPr>
+      </w:pPr>
+      <w:r>
+        <w:rPr>
+          <w:rFonts w:ascii="Consolas" w:hAnsi="Consolas"/>
+          <w:b/>
+          <w:bCs/>
+          <w:sz w:val="16"/>
+          <w:szCs w:val="14"/>
+        </w:rPr>
+        <w:t>scores = [71, 98, 80, 85, 85, 93, 74, 70, 88, 80, 91, 83, 82, 84, 84, 84, 84, 82, 80, 88, 79, 95, 87, 85, 90]</w:t>
+      </w:r>
+    </w:p>
+    <w:p>
+      <w:pPr>
+        <w:ind w:left="1530"/>
+        <w:rPr>
+          <w:rFonts w:ascii="Consolas" w:hAnsi="Consolas"/>
+          <w:b/>
+          <w:bCs/>
+          <w:sz w:val="16"/>
+          <w:szCs w:val="14"/>
+        </w:rPr>
+      </w:pPr>
+      <w:proofErr w:type="spellStart"/>
+      <w:r>
+        <w:rPr>
+          <w:rFonts w:ascii="Consolas" w:hAnsi="Consolas"/>
+          <w:b/>
+          <w:bCs/>
+          <w:sz w:val="16"/>
+          <w:szCs w:val="14"/>
+        </w:rPr>
+        <w:t>plt.hist</w:t>
+      </w:r>
+      <w:proofErr w:type="spellEnd"/>
+      <w:r>
+        <w:rPr>
+          <w:rFonts w:ascii="Consolas" w:hAnsi="Consolas"/>
+          <w:b/>
+          <w:bCs/>
+          <w:sz w:val="16"/>
+          <w:szCs w:val="14"/>
+        </w:rPr>
+        <w:t>(scores)</w:t>
+      </w:r>
+    </w:p>
+    <w:p>
+      <w:pPr>
+        <w:ind w:left="1530"/>
+        <w:rPr>
+          <w:rFonts w:ascii="Consolas" w:hAnsi="Consolas"/>
+          <w:b/>
+          <w:bCs/>
+          <w:sz w:val="16"/>
+          <w:szCs w:val="14"/>
+        </w:rPr>
+      </w:pPr>
+      <w:proofErr w:type="spellStart"/>
+      <w:r>
+        <w:rPr>
+          <w:rFonts w:ascii="Consolas" w:hAnsi="Consolas"/>
+          <w:b/>
+          <w:bCs/>
+          <w:sz w:val="16"/>
+          <w:szCs w:val="14"/>
+        </w:rPr>
+        <w:t>plt.title</w:t>
+      </w:r>
+      <w:proofErr w:type="spellEnd"/>
+      <w:r>
+        <w:rPr>
+          <w:rFonts w:ascii="Consolas" w:hAnsi="Consolas"/>
+          <w:b/>
+          <w:bCs/>
+          <w:sz w:val="16"/>
+          <w:szCs w:val="14"/>
+        </w:rPr>
+        <w:t>("Graphing Histogram")</w:t>
+      </w:r>
+    </w:p>
+    <w:p>
+      <w:pPr>
+        <w:ind w:left="1530"/>
+        <w:rPr>
+          <w:rFonts w:ascii="Consolas" w:hAnsi="Consolas"/>
+          <w:b/>
+          <w:bCs/>
+          <w:sz w:val="16"/>
+          <w:szCs w:val="14"/>
+        </w:rPr>
+      </w:pPr>
+      <w:proofErr w:type="spellStart"/>
+      <w:r>
+        <w:rPr>
+          <w:rFonts w:ascii="Consolas" w:hAnsi="Consolas"/>
+          <w:b/>
+          <w:bCs/>
+          <w:sz w:val="16"/>
+          <w:szCs w:val="14"/>
+        </w:rPr>
+        <w:t>plt.axis</w:t>
+      </w:r>
+      <w:proofErr w:type="spellEnd"/>
+      <w:r>
+        <w:rPr>
+          <w:rFonts w:ascii="Consolas" w:hAnsi="Consolas"/>
+          <w:b/>
+          <w:bCs/>
+          <w:sz w:val="16"/>
+          <w:szCs w:val="14"/>
+        </w:rPr>
+        <w:t>([60, 100, 0, 10])</w:t>
+      </w:r>
+    </w:p>
+    <w:p>
+      <w:pPr>
+        <w:ind w:left="1530"/>
+        <w:rPr>
+          <w:rFonts w:ascii="Consolas" w:hAnsi="Consolas"/>
+          <w:b/>
+          <w:bCs/>
+          <w:sz w:val="16"/>
+          <w:szCs w:val="14"/>
+        </w:rPr>
+      </w:pPr>
+      <w:proofErr w:type="spellStart"/>
+      <w:r>
+        <w:rPr>
+          <w:rFonts w:ascii="Consolas" w:hAnsi="Consolas"/>
+          <w:b/>
+          <w:bCs/>
+          <w:sz w:val="16"/>
+          <w:szCs w:val="14"/>
+        </w:rPr>
+        <w:t>plt.xlabel</w:t>
+      </w:r>
+      <w:proofErr w:type="spellEnd"/>
+      <w:r>
+        <w:rPr>
+          <w:rFonts w:ascii="Consolas" w:hAnsi="Consolas"/>
+          <w:b/>
+          <w:bCs/>
+          <w:sz w:val="16"/>
+          <w:szCs w:val="14"/>
+        </w:rPr>
+        <w:t>("Values")</w:t>
+      </w:r>
+    </w:p>
+    <w:p>
+      <w:pPr>
+        <w:ind w:left="1530"/>
+        <w:rPr>
+          <w:rFonts w:ascii="Consolas" w:hAnsi="Consolas"/>
+          <w:b/>
+          <w:bCs/>
+          <w:sz w:val="16"/>
+          <w:szCs w:val="14"/>
+        </w:rPr>
+      </w:pPr>
+      <w:proofErr w:type="spellStart"/>
+      <w:r>
+        <w:rPr>
+          <w:rFonts w:ascii="Consolas" w:hAnsi="Consolas"/>
+          <w:b/>
+          <w:bCs/>
+          <w:sz w:val="16"/>
+          <w:szCs w:val="14"/>
+        </w:rPr>
+        <w:t>plt.ylabel</w:t>
+      </w:r>
+      <w:proofErr w:type="spellEnd"/>
+      <w:r>
+        <w:rPr>
+          <w:rFonts w:ascii="Consolas" w:hAnsi="Consolas"/>
+          <w:b/>
+          <w:bCs/>
+          <w:sz w:val="16"/>
+          <w:szCs w:val="14"/>
+        </w:rPr>
+        <w:t>("Frequency")</w:t>
+      </w:r>
+    </w:p>
+    <w:p>
+      <w:pPr>
+        <w:ind w:left="1530"/>
+        <w:rPr>
+          <w:rFonts w:ascii="Consolas" w:hAnsi="Consolas"/>
+          <w:b/>
+          <w:bCs/>
+          <w:sz w:val="16"/>
+          <w:szCs w:val="14"/>
+        </w:rPr>
+      </w:pPr>
+      <w:proofErr w:type="spellStart"/>
+      <w:r>
+        <w:rPr>
+          <w:rFonts w:ascii="Consolas" w:hAnsi="Consolas"/>
+          <w:b/>
+          <w:bCs/>
+          <w:sz w:val="16"/>
+          <w:szCs w:val="14"/>
+        </w:rPr>
+        <w:t>plt.grid</w:t>
+      </w:r>
+      <w:proofErr w:type="spellEnd"/>
+      <w:r>
+        <w:rPr>
+          <w:rFonts w:ascii="Consolas" w:hAnsi="Consolas"/>
+          <w:b/>
+          <w:bCs/>
+          <w:sz w:val="16"/>
+          <w:szCs w:val="14"/>
+        </w:rPr>
+        <w:t>(True)</w:t>
+      </w:r>
+    </w:p>
+    <w:p>
+      <w:pPr>
+        <w:ind w:left="1530"/>
+        <w:rPr>
+          <w:rFonts w:ascii="Consolas" w:hAnsi="Consolas"/>
+          <w:b/>
+          <w:bCs/>
+          <w:sz w:val="16"/>
+          <w:szCs w:val="14"/>
+        </w:rPr>
+      </w:pPr>
+      <w:proofErr w:type="spellStart"/>
+      <w:r>
+        <w:rPr>
+          <w:rFonts w:ascii="Consolas" w:hAnsi="Consolas"/>
+          <w:b/>
+          <w:bCs/>
+          <w:sz w:val="16"/>
+          <w:szCs w:val="14"/>
+        </w:rPr>
+        <w:t>plt.figtext</w:t>
+      </w:r>
+      <w:proofErr w:type="spellEnd"/>
+      <w:r>
+        <w:rPr>
+          <w:rFonts w:ascii="Consolas" w:hAnsi="Consolas"/>
+          <w:b/>
+          <w:bCs/>
+          <w:sz w:val="16"/>
+          <w:szCs w:val="14"/>
+        </w:rPr>
+        <w:t>(0.2, 0.8, "mean = " + str(</w:t>
+      </w:r>
+      <w:proofErr w:type="spellStart"/>
+      <w:r>
+        <w:rPr>
+          <w:rFonts w:ascii="Consolas" w:hAnsi="Consolas"/>
+          <w:b/>
+          <w:bCs/>
+          <w:sz w:val="16"/>
+          <w:szCs w:val="14"/>
+        </w:rPr>
+        <w:t>np.average</w:t>
+      </w:r>
+      <w:proofErr w:type="spellEnd"/>
+      <w:r>
+        <w:rPr>
+          <w:rFonts w:ascii="Consolas" w:hAnsi="Consolas"/>
+          <w:b/>
+          <w:bCs/>
+          <w:sz w:val="16"/>
+          <w:szCs w:val="14"/>
+        </w:rPr>
+        <w:t>(scores)))</w:t>
+      </w:r>
+    </w:p>
+    <w:p>
+      <w:pPr>
+        <w:ind w:left="1530"/>
+        <w:rPr>
+          <w:rFonts w:ascii="Consolas" w:hAnsi="Consolas"/>
+          <w:b/>
+          <w:bCs/>
+          <w:sz w:val="16"/>
+          <w:szCs w:val="14"/>
+        </w:rPr>
+      </w:pPr>
+      <w:proofErr w:type="spellStart"/>
+      <w:r>
+        <w:rPr>
+          <w:rFonts w:ascii="Consolas" w:hAnsi="Consolas"/>
+          <w:b/>
+          <w:bCs/>
+          <w:sz w:val="16"/>
+          <w:szCs w:val="14"/>
+        </w:rPr>
+        <w:t>plt.figtext</w:t>
+      </w:r>
+      <w:proofErr w:type="spellEnd"/>
+      <w:r>
+        <w:rPr>
+          <w:rFonts w:ascii="Consolas" w:hAnsi="Consolas"/>
+          <w:b/>
+          <w:bCs/>
+          <w:sz w:val="16"/>
+          <w:szCs w:val="14"/>
+        </w:rPr>
+        <w:t>(0.2, 0.7, "std = " + str(</w:t>
+      </w:r>
+      <w:proofErr w:type="spellStart"/>
+      <w:r>
+        <w:rPr>
+          <w:rFonts w:ascii="Consolas" w:hAnsi="Consolas"/>
+          <w:b/>
+          <w:bCs/>
+          <w:sz w:val="16"/>
+          <w:szCs w:val="14"/>
+        </w:rPr>
+        <w:t>np.std</w:t>
+      </w:r>
+      <w:proofErr w:type="spellEnd"/>
+      <w:r>
+        <w:rPr>
+          <w:rFonts w:ascii="Consolas" w:hAnsi="Consolas"/>
+          <w:b/>
+          <w:bCs/>
+          <w:sz w:val="16"/>
+          <w:szCs w:val="14"/>
+        </w:rPr>
+        <w:t>(scores)))</w:t>
+      </w:r>
+    </w:p>
+    <w:p>
+      <w:pPr>
+        <w:ind w:left="1530"/>
+        <w:rPr>
+          <w:rFonts w:ascii="Consolas" w:hAnsi="Consolas"/>
+          <w:b/>
+          <w:bCs/>
+          <w:sz w:val="16"/>
+          <w:szCs w:val="14"/>
+        </w:rPr>
+      </w:pPr>
+      <w:proofErr w:type="spellStart"/>
+      <w:r>
+        <w:rPr>
+          <w:rFonts w:ascii="Consolas" w:hAnsi="Consolas"/>
+          <w:b/>
+          <w:bCs/>
+          <w:sz w:val="16"/>
+          <w:szCs w:val="14"/>
+        </w:rPr>
+        <w:t>plt.show</w:t>
+      </w:r>
+      <w:proofErr w:type="spellEnd"/>
+      <w:r>
+        <w:rPr>
+          <w:rFonts w:ascii="Consolas" w:hAnsi="Consolas"/>
+          <w:b/>
+          <w:bCs/>
+          <w:sz w:val="16"/>
+          <w:szCs w:val="14"/>
+        </w:rPr>
+        <w:t>()</w:t>
       </w:r>
     </w:p>
     <w:sectPr>

</xml_diff>